<commit_message>
Save near done with safety plan
</commit_message>
<xml_diff>
--- a/Template_Files/01_SafetyPlan_LaneAssistance_Template.docx
+++ b/Template_Files/01_SafetyPlan_LaneAssistance_Template.docx
@@ -19,7 +19,6 @@
       <w:r>
         <w:rPr>
           <w:noProof/>
-          <w:lang w:val="en-US"/>
         </w:rPr>
         <w:drawing>
           <wp:anchor distT="0" distB="0" distL="0" distR="0" simplePos="0" relativeHeight="251658240" behindDoc="0" locked="0" layoutInCell="1" hidden="0" allowOverlap="1" wp14:anchorId="390CE44B" wp14:editId="3E9EEDC8">
@@ -68,7 +67,6 @@
       <w:r>
         <w:rPr>
           <w:noProof/>
-          <w:lang w:val="en-US"/>
         </w:rPr>
         <w:drawing>
           <wp:anchor distT="0" distB="0" distL="114300" distR="114300" simplePos="0" relativeHeight="251659264" behindDoc="0" locked="0" layoutInCell="1" hidden="0" allowOverlap="1" wp14:anchorId="7214F801" wp14:editId="297B4336">
@@ -230,7 +228,6 @@
       <w:r>
         <w:rPr>
           <w:noProof/>
-          <w:lang w:val="en-US"/>
         </w:rPr>
         <w:drawing>
           <wp:inline distT="0" distB="0" distL="0" distR="0" wp14:anchorId="78CE4A67" wp14:editId="1D093ED1">
@@ -312,7 +309,7 @@
       <w:pPr>
         <w:pStyle w:val="Heading1"/>
         <w:widowControl w:val="0"/>
-        <w:spacing w:before="480" w:after="180" w:line="240" w:lineRule="auto"/>
+        <w:spacing w:before="480" w:after="180"/>
         <w:contextualSpacing w:val="0"/>
       </w:pPr>
       <w:bookmarkStart w:id="6" w:name="_1t3h5sf" w:colFirst="0" w:colLast="0"/>
@@ -870,7 +867,7 @@
       <w:pPr>
         <w:pStyle w:val="Heading1"/>
         <w:widowControl w:val="0"/>
-        <w:spacing w:before="480" w:after="180" w:line="240" w:lineRule="auto"/>
+        <w:spacing w:before="480" w:after="180"/>
         <w:contextualSpacing w:val="0"/>
         <w:rPr>
           <w:b/>
@@ -967,7 +964,7 @@
       <w:sdtContent>
         <w:p>
           <w:pPr>
-            <w:spacing w:before="80" w:line="240" w:lineRule="auto"/>
+            <w:spacing w:before="80"/>
             <w:rPr>
               <w:color w:val="1155CC"/>
               <w:u w:val="single"/>
@@ -994,7 +991,7 @@
         </w:p>
         <w:p>
           <w:pPr>
-            <w:spacing w:before="200" w:line="240" w:lineRule="auto"/>
+            <w:spacing w:before="200"/>
             <w:rPr>
               <w:color w:val="1155CC"/>
               <w:u w:val="single"/>
@@ -1012,7 +1009,7 @@
         </w:p>
         <w:p>
           <w:pPr>
-            <w:spacing w:before="200" w:line="240" w:lineRule="auto"/>
+            <w:spacing w:before="200"/>
             <w:rPr>
               <w:color w:val="1155CC"/>
               <w:u w:val="single"/>
@@ -1030,7 +1027,7 @@
         </w:p>
         <w:p>
           <w:pPr>
-            <w:spacing w:before="60" w:line="240" w:lineRule="auto"/>
+            <w:spacing w:before="60"/>
             <w:ind w:left="360"/>
             <w:rPr>
               <w:color w:val="1155CC"/>
@@ -1049,7 +1046,7 @@
         </w:p>
         <w:p>
           <w:pPr>
-            <w:spacing w:before="60" w:line="240" w:lineRule="auto"/>
+            <w:spacing w:before="60"/>
             <w:ind w:left="360"/>
             <w:rPr>
               <w:color w:val="1155CC"/>
@@ -1068,7 +1065,7 @@
         </w:p>
         <w:p>
           <w:pPr>
-            <w:spacing w:before="60" w:line="240" w:lineRule="auto"/>
+            <w:spacing w:before="60"/>
             <w:ind w:left="360"/>
             <w:rPr>
               <w:color w:val="1155CC"/>
@@ -1087,7 +1084,7 @@
         </w:p>
         <w:p>
           <w:pPr>
-            <w:spacing w:before="200" w:line="240" w:lineRule="auto"/>
+            <w:spacing w:before="200"/>
             <w:rPr>
               <w:color w:val="1155CC"/>
               <w:u w:val="single"/>
@@ -1105,7 +1102,7 @@
         </w:p>
         <w:p>
           <w:pPr>
-            <w:spacing w:before="200" w:line="240" w:lineRule="auto"/>
+            <w:spacing w:before="200"/>
             <w:rPr>
               <w:color w:val="1155CC"/>
               <w:u w:val="single"/>
@@ -1123,7 +1120,7 @@
         </w:p>
         <w:p>
           <w:pPr>
-            <w:spacing w:before="60" w:line="240" w:lineRule="auto"/>
+            <w:spacing w:before="60"/>
             <w:ind w:left="360"/>
             <w:rPr>
               <w:color w:val="1155CC"/>
@@ -1142,7 +1139,7 @@
         </w:p>
         <w:p>
           <w:pPr>
-            <w:spacing w:before="60" w:line="240" w:lineRule="auto"/>
+            <w:spacing w:before="60"/>
             <w:ind w:left="360"/>
             <w:rPr>
               <w:color w:val="1155CC"/>
@@ -1161,7 +1158,7 @@
         </w:p>
         <w:p>
           <w:pPr>
-            <w:spacing w:before="200" w:line="240" w:lineRule="auto"/>
+            <w:spacing w:before="200"/>
             <w:rPr>
               <w:color w:val="1155CC"/>
               <w:u w:val="single"/>
@@ -1179,7 +1176,7 @@
         </w:p>
         <w:p>
           <w:pPr>
-            <w:spacing w:before="200" w:line="240" w:lineRule="auto"/>
+            <w:spacing w:before="200"/>
             <w:rPr>
               <w:color w:val="1155CC"/>
               <w:u w:val="single"/>
@@ -1197,7 +1194,7 @@
         </w:p>
         <w:p>
           <w:pPr>
-            <w:spacing w:before="200" w:line="240" w:lineRule="auto"/>
+            <w:spacing w:before="200"/>
             <w:rPr>
               <w:color w:val="1155CC"/>
               <w:u w:val="single"/>
@@ -1215,7 +1212,7 @@
         </w:p>
         <w:p>
           <w:pPr>
-            <w:spacing w:before="200" w:line="240" w:lineRule="auto"/>
+            <w:spacing w:before="200"/>
             <w:rPr>
               <w:color w:val="1155CC"/>
               <w:u w:val="single"/>
@@ -1233,7 +1230,7 @@
         </w:p>
         <w:p>
           <w:pPr>
-            <w:spacing w:before="200" w:after="80" w:line="240" w:lineRule="auto"/>
+            <w:spacing w:before="200" w:after="80"/>
             <w:rPr>
               <w:color w:val="1155CC"/>
               <w:u w:val="single"/>
@@ -1293,7 +1290,7 @@
       <w:pPr>
         <w:pStyle w:val="Heading1"/>
         <w:widowControl w:val="0"/>
-        <w:spacing w:before="480" w:after="180" w:line="240" w:lineRule="auto"/>
+        <w:spacing w:before="480" w:after="180"/>
         <w:contextualSpacing w:val="0"/>
       </w:pPr>
       <w:bookmarkStart w:id="9" w:name="_zakt536q9xt3" w:colFirst="0" w:colLast="0"/>
@@ -1768,7 +1765,6 @@
       <w:r>
         <w:rPr>
           <w:noProof/>
-          <w:lang w:val="en-US"/>
         </w:rPr>
         <w:lastRenderedPageBreak/>
         <w:drawing>
@@ -1961,7 +1957,6 @@
           <w:p>
             <w:pPr>
               <w:widowControl w:val="0"/>
-              <w:spacing w:line="240" w:lineRule="auto"/>
             </w:pPr>
             <w:r>
               <w:t>Measures and Activities</w:t>
@@ -1982,7 +1977,6 @@
           <w:p>
             <w:pPr>
               <w:widowControl w:val="0"/>
-              <w:spacing w:line="240" w:lineRule="auto"/>
             </w:pPr>
             <w:r>
               <w:t>Re</w:t>
@@ -2006,7 +2000,6 @@
           <w:p>
             <w:pPr>
               <w:widowControl w:val="0"/>
-              <w:spacing w:line="240" w:lineRule="auto"/>
             </w:pPr>
             <w:r>
               <w:t>Timeline</w:t>
@@ -2031,7 +2024,6 @@
           <w:p>
             <w:pPr>
               <w:widowControl w:val="0"/>
-              <w:spacing w:line="240" w:lineRule="auto"/>
             </w:pPr>
             <w:r>
               <w:t>Follow safety processes</w:t>
@@ -2051,7 +2043,6 @@
           <w:p>
             <w:pPr>
               <w:widowControl w:val="0"/>
-              <w:spacing w:line="240" w:lineRule="auto"/>
             </w:pPr>
             <w:r>
               <w:t>All Team Members</w:t>
@@ -2071,7 +2062,6 @@
           <w:p>
             <w:pPr>
               <w:widowControl w:val="0"/>
-              <w:spacing w:line="240" w:lineRule="auto"/>
             </w:pPr>
             <w:r>
               <w:t>Constantly</w:t>
@@ -2116,14 +2106,9 @@
           <w:p>
             <w:pPr>
               <w:widowControl w:val="0"/>
-              <w:spacing w:line="240" w:lineRule="auto"/>
             </w:pPr>
             <w:r>
-              <w:t xml:space="preserve">All Team </w:t>
-            </w:r>
-            <w:r>
-              <w:lastRenderedPageBreak/>
-              <w:t>Members</w:t>
+              <w:t>All Team Members</w:t>
             </w:r>
           </w:p>
         </w:tc>
@@ -2140,10 +2125,8 @@
           <w:p>
             <w:pPr>
               <w:widowControl w:val="0"/>
-              <w:spacing w:line="240" w:lineRule="auto"/>
             </w:pPr>
             <w:r>
-              <w:lastRenderedPageBreak/>
               <w:t>Constantly</w:t>
             </w:r>
           </w:p>
@@ -2166,7 +2149,6 @@
           <w:p>
             <w:pPr>
               <w:widowControl w:val="0"/>
-              <w:spacing w:line="240" w:lineRule="auto"/>
             </w:pPr>
             <w:r>
               <w:lastRenderedPageBreak/>
@@ -2187,7 +2169,6 @@
           <w:p>
             <w:pPr>
               <w:widowControl w:val="0"/>
-              <w:spacing w:line="240" w:lineRule="auto"/>
             </w:pPr>
             <w:r>
               <w:t>All Team Members</w:t>
@@ -2207,7 +2188,6 @@
           <w:p>
             <w:pPr>
               <w:widowControl w:val="0"/>
-              <w:spacing w:line="240" w:lineRule="auto"/>
             </w:pPr>
             <w:r>
               <w:t>Constantly</w:t>
@@ -2252,7 +2232,6 @@
           <w:p>
             <w:pPr>
               <w:widowControl w:val="0"/>
-              <w:spacing w:line="240" w:lineRule="auto"/>
             </w:pPr>
             <w:r>
               <w:t>Project Manager</w:t>
@@ -2272,7 +2251,6 @@
           <w:p>
             <w:pPr>
               <w:widowControl w:val="0"/>
-              <w:spacing w:line="240" w:lineRule="auto"/>
             </w:pPr>
             <w:r>
               <w:t>Within 2 weeks of start of project</w:t>
@@ -2297,7 +2275,6 @@
           <w:p>
             <w:pPr>
               <w:widowControl w:val="0"/>
-              <w:spacing w:line="240" w:lineRule="auto"/>
             </w:pPr>
             <w:r>
               <w:t>Tailor the safety lifecycle</w:t>
@@ -2317,7 +2294,6 @@
           <w:p>
             <w:pPr>
               <w:widowControl w:val="0"/>
-              <w:spacing w:line="240" w:lineRule="auto"/>
             </w:pPr>
             <w:r>
               <w:t>Safety Manager</w:t>
@@ -2337,7 +2313,6 @@
           <w:p>
             <w:pPr>
               <w:widowControl w:val="0"/>
-              <w:spacing w:line="240" w:lineRule="auto"/>
             </w:pPr>
             <w:r>
               <w:t>Within 4 weeks of start of project</w:t>
@@ -2362,7 +2337,6 @@
           <w:p>
             <w:pPr>
               <w:widowControl w:val="0"/>
-              <w:spacing w:line="240" w:lineRule="auto"/>
             </w:pPr>
             <w:r>
               <w:t>Plan the safety activities of the safety lifecycle</w:t>
@@ -2382,7 +2356,6 @@
           <w:p>
             <w:pPr>
               <w:widowControl w:val="0"/>
-              <w:spacing w:line="240" w:lineRule="auto"/>
             </w:pPr>
             <w:r>
               <w:t>Safety Manager</w:t>
@@ -2402,7 +2375,6 @@
           <w:p>
             <w:pPr>
               <w:widowControl w:val="0"/>
-              <w:spacing w:line="240" w:lineRule="auto"/>
             </w:pPr>
             <w:r>
               <w:t>Within 4 weeks of start of project</w:t>
@@ -2427,7 +2399,6 @@
           <w:p>
             <w:pPr>
               <w:widowControl w:val="0"/>
-              <w:spacing w:line="240" w:lineRule="auto"/>
             </w:pPr>
             <w:r>
               <w:t>Perform regular functional safety audits</w:t>
@@ -2447,7 +2418,6 @@
           <w:p>
             <w:pPr>
               <w:widowControl w:val="0"/>
-              <w:spacing w:line="240" w:lineRule="auto"/>
             </w:pPr>
             <w:r>
               <w:t>Safety Auditor</w:t>
@@ -2467,7 +2437,6 @@
           <w:p>
             <w:pPr>
               <w:widowControl w:val="0"/>
-              <w:spacing w:line="240" w:lineRule="auto"/>
             </w:pPr>
             <w:r>
               <w:t>Once every 2 months</w:t>
@@ -2512,7 +2481,6 @@
           <w:p>
             <w:pPr>
               <w:widowControl w:val="0"/>
-              <w:spacing w:line="240" w:lineRule="auto"/>
             </w:pPr>
             <w:r>
               <w:t>Safety Manager</w:t>
@@ -2532,7 +2500,6 @@
           <w:p>
             <w:pPr>
               <w:widowControl w:val="0"/>
-              <w:spacing w:line="240" w:lineRule="auto"/>
             </w:pPr>
             <w:r>
               <w:t>3 months prior to main assessment</w:t>
@@ -2577,7 +2544,6 @@
           <w:p>
             <w:pPr>
               <w:widowControl w:val="0"/>
-              <w:spacing w:line="240" w:lineRule="auto"/>
             </w:pPr>
             <w:r>
               <w:t>Safety Assessor</w:t>
@@ -2597,7 +2563,6 @@
           <w:p>
             <w:pPr>
               <w:widowControl w:val="0"/>
-              <w:spacing w:line="240" w:lineRule="auto"/>
             </w:pPr>
             <w:r>
               <w:t>Conclusion of functional safety activities</w:t>
@@ -2638,8 +2603,6 @@
           <w:color w:val="B7B7B7"/>
         </w:rPr>
       </w:pPr>
-      <w:bookmarkStart w:id="18" w:name="_GoBack"/>
-      <w:bookmarkEnd w:id="18"/>
     </w:p>
     <w:p>
       <w:pPr>
@@ -2647,44 +2610,27 @@
           <w:ilvl w:val="0"/>
           <w:numId w:val="7"/>
         </w:numPr>
-        <w:pBdr>
-          <w:top w:val="none" w:sz="0" w:space="0" w:color="auto"/>
-          <w:left w:val="none" w:sz="0" w:space="0" w:color="auto"/>
-          <w:bottom w:val="none" w:sz="0" w:space="0" w:color="auto"/>
-          <w:right w:val="none" w:sz="0" w:space="0" w:color="auto"/>
-          <w:between w:val="none" w:sz="0" w:space="0" w:color="auto"/>
-        </w:pBdr>
-        <w:spacing w:line="240" w:lineRule="auto"/>
         <w:ind w:left="0"/>
         <w:textAlignment w:val="baseline"/>
         <w:rPr>
-          <w:rFonts w:ascii="inherit" w:eastAsia="Times New Roman" w:hAnsi="inherit" w:cs="Times New Roman"/>
+          <w:rFonts w:ascii="inherit" w:eastAsia="Times New Roman" w:hAnsi="inherit"/>
           <w:color w:val="4F4F4F"/>
-          <w:sz w:val="24"/>
-          <w:szCs w:val="24"/>
-          <w:lang w:val="en-US"/>
-        </w:rPr>
-      </w:pPr>
-      <w:r>
-        <w:rPr>
-          <w:rFonts w:ascii="inherit" w:eastAsia="Times New Roman" w:hAnsi="inherit" w:cs="Times New Roman"/>
+        </w:rPr>
+      </w:pPr>
+      <w:r>
+        <w:rPr>
+          <w:rFonts w:ascii="inherit" w:eastAsia="Times New Roman" w:hAnsi="inherit"/>
           <w:b/>
           <w:bCs/>
           <w:color w:val="4F4F4F"/>
-          <w:sz w:val="24"/>
-          <w:szCs w:val="24"/>
           <w:bdr w:val="none" w:sz="0" w:space="0" w:color="auto" w:frame="1"/>
-          <w:lang w:val="en-US"/>
         </w:rPr>
         <w:t>High priority</w:t>
       </w:r>
       <w:r>
         <w:rPr>
-          <w:rFonts w:ascii="inherit" w:eastAsia="Times New Roman" w:hAnsi="inherit" w:cs="Times New Roman"/>
+          <w:rFonts w:ascii="inherit" w:eastAsia="Times New Roman" w:hAnsi="inherit"/>
           <w:color w:val="4F4F4F"/>
-          <w:sz w:val="24"/>
-          <w:szCs w:val="24"/>
-          <w:lang w:val="en-US"/>
         </w:rPr>
         <w:t>: safety has the highest priority among competing constraints like cost and productivity</w:t>
       </w:r>
@@ -2695,44 +2641,27 @@
           <w:ilvl w:val="0"/>
           <w:numId w:val="7"/>
         </w:numPr>
-        <w:pBdr>
-          <w:top w:val="none" w:sz="0" w:space="0" w:color="auto"/>
-          <w:left w:val="none" w:sz="0" w:space="0" w:color="auto"/>
-          <w:bottom w:val="none" w:sz="0" w:space="0" w:color="auto"/>
-          <w:right w:val="none" w:sz="0" w:space="0" w:color="auto"/>
-          <w:between w:val="none" w:sz="0" w:space="0" w:color="auto"/>
-        </w:pBdr>
-        <w:spacing w:line="240" w:lineRule="auto"/>
         <w:ind w:left="0"/>
         <w:textAlignment w:val="baseline"/>
         <w:rPr>
-          <w:rFonts w:ascii="inherit" w:eastAsia="Times New Roman" w:hAnsi="inherit" w:cs="Times New Roman"/>
+          <w:rFonts w:ascii="inherit" w:eastAsia="Times New Roman" w:hAnsi="inherit"/>
           <w:color w:val="4F4F4F"/>
-          <w:sz w:val="24"/>
-          <w:szCs w:val="24"/>
-          <w:lang w:val="en-US"/>
-        </w:rPr>
-      </w:pPr>
-      <w:r>
-        <w:rPr>
-          <w:rFonts w:ascii="inherit" w:eastAsia="Times New Roman" w:hAnsi="inherit" w:cs="Times New Roman"/>
+        </w:rPr>
+      </w:pPr>
+      <w:r>
+        <w:rPr>
+          <w:rFonts w:ascii="inherit" w:eastAsia="Times New Roman" w:hAnsi="inherit"/>
           <w:b/>
           <w:bCs/>
           <w:color w:val="4F4F4F"/>
-          <w:sz w:val="24"/>
-          <w:szCs w:val="24"/>
           <w:bdr w:val="none" w:sz="0" w:space="0" w:color="auto" w:frame="1"/>
-          <w:lang w:val="en-US"/>
         </w:rPr>
         <w:t>Accountability</w:t>
       </w:r>
       <w:r>
         <w:rPr>
-          <w:rFonts w:ascii="inherit" w:eastAsia="Times New Roman" w:hAnsi="inherit" w:cs="Times New Roman"/>
+          <w:rFonts w:ascii="inherit" w:eastAsia="Times New Roman" w:hAnsi="inherit"/>
           <w:color w:val="4F4F4F"/>
-          <w:sz w:val="24"/>
-          <w:szCs w:val="24"/>
-          <w:lang w:val="en-US"/>
         </w:rPr>
         <w:t>: processes ensure accountability such that design decisions are traceable back to the people and teams who made the decisions</w:t>
       </w:r>
@@ -2743,44 +2672,27 @@
           <w:ilvl w:val="0"/>
           <w:numId w:val="7"/>
         </w:numPr>
-        <w:pBdr>
-          <w:top w:val="none" w:sz="0" w:space="0" w:color="auto"/>
-          <w:left w:val="none" w:sz="0" w:space="0" w:color="auto"/>
-          <w:bottom w:val="none" w:sz="0" w:space="0" w:color="auto"/>
-          <w:right w:val="none" w:sz="0" w:space="0" w:color="auto"/>
-          <w:between w:val="none" w:sz="0" w:space="0" w:color="auto"/>
-        </w:pBdr>
-        <w:spacing w:line="240" w:lineRule="auto"/>
         <w:ind w:left="0"/>
         <w:textAlignment w:val="baseline"/>
         <w:rPr>
-          <w:rFonts w:ascii="inherit" w:eastAsia="Times New Roman" w:hAnsi="inherit" w:cs="Times New Roman"/>
+          <w:rFonts w:ascii="inherit" w:eastAsia="Times New Roman" w:hAnsi="inherit"/>
           <w:color w:val="4F4F4F"/>
-          <w:sz w:val="24"/>
-          <w:szCs w:val="24"/>
-          <w:lang w:val="en-US"/>
-        </w:rPr>
-      </w:pPr>
-      <w:r>
-        <w:rPr>
-          <w:rFonts w:ascii="inherit" w:eastAsia="Times New Roman" w:hAnsi="inherit" w:cs="Times New Roman"/>
+        </w:rPr>
+      </w:pPr>
+      <w:r>
+        <w:rPr>
+          <w:rFonts w:ascii="inherit" w:eastAsia="Times New Roman" w:hAnsi="inherit"/>
           <w:b/>
           <w:bCs/>
           <w:color w:val="4F4F4F"/>
-          <w:sz w:val="24"/>
-          <w:szCs w:val="24"/>
           <w:bdr w:val="none" w:sz="0" w:space="0" w:color="auto" w:frame="1"/>
-          <w:lang w:val="en-US"/>
         </w:rPr>
         <w:t>Rewards</w:t>
       </w:r>
       <w:r>
         <w:rPr>
-          <w:rFonts w:ascii="inherit" w:eastAsia="Times New Roman" w:hAnsi="inherit" w:cs="Times New Roman"/>
+          <w:rFonts w:ascii="inherit" w:eastAsia="Times New Roman" w:hAnsi="inherit"/>
           <w:color w:val="4F4F4F"/>
-          <w:sz w:val="24"/>
-          <w:szCs w:val="24"/>
-          <w:lang w:val="en-US"/>
         </w:rPr>
         <w:t>: the organization motivates and supports the achievement of functional safety</w:t>
       </w:r>
@@ -2791,44 +2703,27 @@
           <w:ilvl w:val="0"/>
           <w:numId w:val="7"/>
         </w:numPr>
-        <w:pBdr>
-          <w:top w:val="none" w:sz="0" w:space="0" w:color="auto"/>
-          <w:left w:val="none" w:sz="0" w:space="0" w:color="auto"/>
-          <w:bottom w:val="none" w:sz="0" w:space="0" w:color="auto"/>
-          <w:right w:val="none" w:sz="0" w:space="0" w:color="auto"/>
-          <w:between w:val="none" w:sz="0" w:space="0" w:color="auto"/>
-        </w:pBdr>
-        <w:spacing w:line="240" w:lineRule="auto"/>
         <w:ind w:left="0"/>
         <w:textAlignment w:val="baseline"/>
         <w:rPr>
-          <w:rFonts w:ascii="inherit" w:eastAsia="Times New Roman" w:hAnsi="inherit" w:cs="Times New Roman"/>
+          <w:rFonts w:ascii="inherit" w:eastAsia="Times New Roman" w:hAnsi="inherit"/>
           <w:color w:val="4F4F4F"/>
-          <w:sz w:val="24"/>
-          <w:szCs w:val="24"/>
-          <w:lang w:val="en-US"/>
-        </w:rPr>
-      </w:pPr>
-      <w:r>
-        <w:rPr>
-          <w:rFonts w:ascii="inherit" w:eastAsia="Times New Roman" w:hAnsi="inherit" w:cs="Times New Roman"/>
+        </w:rPr>
+      </w:pPr>
+      <w:r>
+        <w:rPr>
+          <w:rFonts w:ascii="inherit" w:eastAsia="Times New Roman" w:hAnsi="inherit"/>
           <w:b/>
           <w:bCs/>
           <w:color w:val="4F4F4F"/>
-          <w:sz w:val="24"/>
-          <w:szCs w:val="24"/>
           <w:bdr w:val="none" w:sz="0" w:space="0" w:color="auto" w:frame="1"/>
-          <w:lang w:val="en-US"/>
         </w:rPr>
         <w:t>Penalties</w:t>
       </w:r>
       <w:r>
         <w:rPr>
-          <w:rFonts w:ascii="inherit" w:eastAsia="Times New Roman" w:hAnsi="inherit" w:cs="Times New Roman"/>
+          <w:rFonts w:ascii="inherit" w:eastAsia="Times New Roman" w:hAnsi="inherit"/>
           <w:color w:val="4F4F4F"/>
-          <w:sz w:val="24"/>
-          <w:szCs w:val="24"/>
-          <w:lang w:val="en-US"/>
         </w:rPr>
         <w:t>: the organization penalizes shortcuts that jeopardize safety or quality</w:t>
       </w:r>
@@ -2839,44 +2734,27 @@
           <w:ilvl w:val="0"/>
           <w:numId w:val="7"/>
         </w:numPr>
-        <w:pBdr>
-          <w:top w:val="none" w:sz="0" w:space="0" w:color="auto"/>
-          <w:left w:val="none" w:sz="0" w:space="0" w:color="auto"/>
-          <w:bottom w:val="none" w:sz="0" w:space="0" w:color="auto"/>
-          <w:right w:val="none" w:sz="0" w:space="0" w:color="auto"/>
-          <w:between w:val="none" w:sz="0" w:space="0" w:color="auto"/>
-        </w:pBdr>
-        <w:spacing w:line="240" w:lineRule="auto"/>
         <w:ind w:left="0"/>
         <w:textAlignment w:val="baseline"/>
         <w:rPr>
-          <w:rFonts w:ascii="inherit" w:eastAsia="Times New Roman" w:hAnsi="inherit" w:cs="Times New Roman"/>
+          <w:rFonts w:ascii="inherit" w:eastAsia="Times New Roman" w:hAnsi="inherit"/>
           <w:color w:val="4F4F4F"/>
-          <w:sz w:val="24"/>
-          <w:szCs w:val="24"/>
-          <w:lang w:val="en-US"/>
-        </w:rPr>
-      </w:pPr>
-      <w:r>
-        <w:rPr>
-          <w:rFonts w:ascii="inherit" w:eastAsia="Times New Roman" w:hAnsi="inherit" w:cs="Times New Roman"/>
+        </w:rPr>
+      </w:pPr>
+      <w:r>
+        <w:rPr>
+          <w:rFonts w:ascii="inherit" w:eastAsia="Times New Roman" w:hAnsi="inherit"/>
           <w:b/>
           <w:bCs/>
           <w:color w:val="4F4F4F"/>
-          <w:sz w:val="24"/>
-          <w:szCs w:val="24"/>
           <w:bdr w:val="none" w:sz="0" w:space="0" w:color="auto" w:frame="1"/>
-          <w:lang w:val="en-US"/>
         </w:rPr>
         <w:t>Independence</w:t>
       </w:r>
       <w:r>
         <w:rPr>
-          <w:rFonts w:ascii="inherit" w:eastAsia="Times New Roman" w:hAnsi="inherit" w:cs="Times New Roman"/>
+          <w:rFonts w:ascii="inherit" w:eastAsia="Times New Roman" w:hAnsi="inherit"/>
           <w:color w:val="4F4F4F"/>
-          <w:sz w:val="24"/>
-          <w:szCs w:val="24"/>
-          <w:lang w:val="en-US"/>
         </w:rPr>
         <w:t>: teams who design and develop a product should be independent from the teams who audit the work</w:t>
       </w:r>
@@ -2887,44 +2765,27 @@
           <w:ilvl w:val="0"/>
           <w:numId w:val="7"/>
         </w:numPr>
-        <w:pBdr>
-          <w:top w:val="none" w:sz="0" w:space="0" w:color="auto"/>
-          <w:left w:val="none" w:sz="0" w:space="0" w:color="auto"/>
-          <w:bottom w:val="none" w:sz="0" w:space="0" w:color="auto"/>
-          <w:right w:val="none" w:sz="0" w:space="0" w:color="auto"/>
-          <w:between w:val="none" w:sz="0" w:space="0" w:color="auto"/>
-        </w:pBdr>
-        <w:spacing w:line="240" w:lineRule="auto"/>
         <w:ind w:left="0"/>
         <w:textAlignment w:val="baseline"/>
         <w:rPr>
-          <w:rFonts w:ascii="inherit" w:eastAsia="Times New Roman" w:hAnsi="inherit" w:cs="Times New Roman"/>
+          <w:rFonts w:ascii="inherit" w:eastAsia="Times New Roman" w:hAnsi="inherit"/>
           <w:color w:val="4F4F4F"/>
-          <w:sz w:val="24"/>
-          <w:szCs w:val="24"/>
-          <w:lang w:val="en-US"/>
-        </w:rPr>
-      </w:pPr>
-      <w:r>
-        <w:rPr>
-          <w:rFonts w:ascii="inherit" w:eastAsia="Times New Roman" w:hAnsi="inherit" w:cs="Times New Roman"/>
+        </w:rPr>
+      </w:pPr>
+      <w:r>
+        <w:rPr>
+          <w:rFonts w:ascii="inherit" w:eastAsia="Times New Roman" w:hAnsi="inherit"/>
           <w:b/>
           <w:bCs/>
           <w:color w:val="4F4F4F"/>
-          <w:sz w:val="24"/>
-          <w:szCs w:val="24"/>
           <w:bdr w:val="none" w:sz="0" w:space="0" w:color="auto" w:frame="1"/>
-          <w:lang w:val="en-US"/>
         </w:rPr>
         <w:t>Well defined processes</w:t>
       </w:r>
       <w:r>
         <w:rPr>
-          <w:rFonts w:ascii="inherit" w:eastAsia="Times New Roman" w:hAnsi="inherit" w:cs="Times New Roman"/>
+          <w:rFonts w:ascii="inherit" w:eastAsia="Times New Roman" w:hAnsi="inherit"/>
           <w:color w:val="4F4F4F"/>
-          <w:sz w:val="24"/>
-          <w:szCs w:val="24"/>
-          <w:lang w:val="en-US"/>
         </w:rPr>
         <w:t>: company design and management processes should be clearly defined </w:t>
       </w:r>
@@ -2935,44 +2796,27 @@
           <w:ilvl w:val="0"/>
           <w:numId w:val="7"/>
         </w:numPr>
-        <w:pBdr>
-          <w:top w:val="none" w:sz="0" w:space="0" w:color="auto"/>
-          <w:left w:val="none" w:sz="0" w:space="0" w:color="auto"/>
-          <w:bottom w:val="none" w:sz="0" w:space="0" w:color="auto"/>
-          <w:right w:val="none" w:sz="0" w:space="0" w:color="auto"/>
-          <w:between w:val="none" w:sz="0" w:space="0" w:color="auto"/>
-        </w:pBdr>
-        <w:spacing w:line="240" w:lineRule="auto"/>
         <w:ind w:left="0"/>
         <w:textAlignment w:val="baseline"/>
         <w:rPr>
-          <w:rFonts w:ascii="inherit" w:eastAsia="Times New Roman" w:hAnsi="inherit" w:cs="Times New Roman"/>
+          <w:rFonts w:ascii="inherit" w:eastAsia="Times New Roman" w:hAnsi="inherit"/>
           <w:color w:val="4F4F4F"/>
-          <w:sz w:val="24"/>
-          <w:szCs w:val="24"/>
-          <w:lang w:val="en-US"/>
-        </w:rPr>
-      </w:pPr>
-      <w:r>
-        <w:rPr>
-          <w:rFonts w:ascii="inherit" w:eastAsia="Times New Roman" w:hAnsi="inherit" w:cs="Times New Roman"/>
+        </w:rPr>
+      </w:pPr>
+      <w:r>
+        <w:rPr>
+          <w:rFonts w:ascii="inherit" w:eastAsia="Times New Roman" w:hAnsi="inherit"/>
           <w:b/>
           <w:bCs/>
           <w:color w:val="4F4F4F"/>
-          <w:sz w:val="24"/>
-          <w:szCs w:val="24"/>
           <w:bdr w:val="none" w:sz="0" w:space="0" w:color="auto" w:frame="1"/>
-          <w:lang w:val="en-US"/>
         </w:rPr>
         <w:t>Resources</w:t>
       </w:r>
       <w:r>
         <w:rPr>
-          <w:rFonts w:ascii="inherit" w:eastAsia="Times New Roman" w:hAnsi="inherit" w:cs="Times New Roman"/>
+          <w:rFonts w:ascii="inherit" w:eastAsia="Times New Roman" w:hAnsi="inherit"/>
           <w:color w:val="4F4F4F"/>
-          <w:sz w:val="24"/>
-          <w:szCs w:val="24"/>
-          <w:lang w:val="en-US"/>
         </w:rPr>
         <w:t>: projects have necessary resources including people with appropriate skills</w:t>
       </w:r>
@@ -2983,44 +2827,27 @@
           <w:ilvl w:val="0"/>
           <w:numId w:val="7"/>
         </w:numPr>
-        <w:pBdr>
-          <w:top w:val="none" w:sz="0" w:space="0" w:color="auto"/>
-          <w:left w:val="none" w:sz="0" w:space="0" w:color="auto"/>
-          <w:bottom w:val="none" w:sz="0" w:space="0" w:color="auto"/>
-          <w:right w:val="none" w:sz="0" w:space="0" w:color="auto"/>
-          <w:between w:val="none" w:sz="0" w:space="0" w:color="auto"/>
-        </w:pBdr>
-        <w:spacing w:line="240" w:lineRule="auto"/>
         <w:ind w:left="0"/>
         <w:textAlignment w:val="baseline"/>
         <w:rPr>
-          <w:rFonts w:ascii="inherit" w:eastAsia="Times New Roman" w:hAnsi="inherit" w:cs="Times New Roman"/>
+          <w:rFonts w:ascii="inherit" w:eastAsia="Times New Roman" w:hAnsi="inherit"/>
           <w:color w:val="4F4F4F"/>
-          <w:sz w:val="24"/>
-          <w:szCs w:val="24"/>
-          <w:lang w:val="en-US"/>
-        </w:rPr>
-      </w:pPr>
-      <w:r>
-        <w:rPr>
-          <w:rFonts w:ascii="inherit" w:eastAsia="Times New Roman" w:hAnsi="inherit" w:cs="Times New Roman"/>
+        </w:rPr>
+      </w:pPr>
+      <w:r>
+        <w:rPr>
+          <w:rFonts w:ascii="inherit" w:eastAsia="Times New Roman" w:hAnsi="inherit"/>
           <w:b/>
           <w:bCs/>
           <w:color w:val="4F4F4F"/>
-          <w:sz w:val="24"/>
-          <w:szCs w:val="24"/>
           <w:bdr w:val="none" w:sz="0" w:space="0" w:color="auto" w:frame="1"/>
-          <w:lang w:val="en-US"/>
         </w:rPr>
         <w:t>Diversity</w:t>
       </w:r>
       <w:r>
         <w:rPr>
-          <w:rFonts w:ascii="inherit" w:eastAsia="Times New Roman" w:hAnsi="inherit" w:cs="Times New Roman"/>
+          <w:rFonts w:ascii="inherit" w:eastAsia="Times New Roman" w:hAnsi="inherit"/>
           <w:color w:val="4F4F4F"/>
-          <w:sz w:val="24"/>
-          <w:szCs w:val="24"/>
-          <w:lang w:val="en-US"/>
         </w:rPr>
         <w:t>: intellectual diversity is sought after, valued and integrated into processes</w:t>
       </w:r>
@@ -3031,44 +2858,27 @@
           <w:ilvl w:val="0"/>
           <w:numId w:val="7"/>
         </w:numPr>
-        <w:pBdr>
-          <w:top w:val="none" w:sz="0" w:space="0" w:color="auto"/>
-          <w:left w:val="none" w:sz="0" w:space="0" w:color="auto"/>
-          <w:bottom w:val="none" w:sz="0" w:space="0" w:color="auto"/>
-          <w:right w:val="none" w:sz="0" w:space="0" w:color="auto"/>
-          <w:between w:val="none" w:sz="0" w:space="0" w:color="auto"/>
-        </w:pBdr>
-        <w:spacing w:line="240" w:lineRule="auto"/>
         <w:ind w:left="0"/>
         <w:textAlignment w:val="baseline"/>
         <w:rPr>
-          <w:rFonts w:ascii="inherit" w:eastAsia="Times New Roman" w:hAnsi="inherit" w:cs="Times New Roman"/>
+          <w:rFonts w:ascii="inherit" w:eastAsia="Times New Roman" w:hAnsi="inherit"/>
           <w:color w:val="4F4F4F"/>
-          <w:sz w:val="24"/>
-          <w:szCs w:val="24"/>
-          <w:lang w:val="en-US"/>
-        </w:rPr>
-      </w:pPr>
-      <w:r>
-        <w:rPr>
-          <w:rFonts w:ascii="inherit" w:eastAsia="Times New Roman" w:hAnsi="inherit" w:cs="Times New Roman"/>
+        </w:rPr>
+      </w:pPr>
+      <w:r>
+        <w:rPr>
+          <w:rFonts w:ascii="inherit" w:eastAsia="Times New Roman" w:hAnsi="inherit"/>
           <w:b/>
           <w:bCs/>
           <w:color w:val="4F4F4F"/>
-          <w:sz w:val="24"/>
-          <w:szCs w:val="24"/>
           <w:bdr w:val="none" w:sz="0" w:space="0" w:color="auto" w:frame="1"/>
-          <w:lang w:val="en-US"/>
         </w:rPr>
         <w:t>Communication</w:t>
       </w:r>
       <w:r>
         <w:rPr>
-          <w:rFonts w:ascii="inherit" w:eastAsia="Times New Roman" w:hAnsi="inherit" w:cs="Times New Roman"/>
+          <w:rFonts w:ascii="inherit" w:eastAsia="Times New Roman" w:hAnsi="inherit"/>
           <w:color w:val="4F4F4F"/>
-          <w:sz w:val="24"/>
-          <w:szCs w:val="24"/>
-          <w:lang w:val="en-US"/>
         </w:rPr>
         <w:t>: communication channels encourage disclosure of problems</w:t>
       </w:r>
@@ -3094,73 +2904,74 @@
         <w:pStyle w:val="Heading1"/>
         <w:contextualSpacing w:val="0"/>
       </w:pPr>
-      <w:bookmarkStart w:id="19" w:name="_pqn9poe0nvtc" w:colFirst="0" w:colLast="0"/>
+      <w:bookmarkStart w:id="18" w:name="_pqn9poe0nvtc" w:colFirst="0" w:colLast="0"/>
+      <w:bookmarkEnd w:id="18"/>
+      <w:r>
+        <w:lastRenderedPageBreak/>
+        <w:t>S</w:t>
+      </w:r>
+      <w:r>
+        <w:t>afety Lifecycle Tailoring</w:t>
+      </w:r>
+    </w:p>
+    <w:p/>
+    <w:p>
+      <w:bookmarkStart w:id="19" w:name="_xlicd1ijavb7" w:colFirst="0" w:colLast="0"/>
       <w:bookmarkEnd w:id="19"/>
       <w:r>
-        <w:lastRenderedPageBreak/>
-        <w:t>Safety Lifecycle Tailoring</w:t>
-      </w:r>
-    </w:p>
-    <w:p>
-      <w:pPr>
-        <w:rPr>
-          <w:b/>
-          <w:color w:val="B7B7B7"/>
-        </w:rPr>
-      </w:pPr>
-      <w:r>
-        <w:rPr>
-          <w:b/>
-          <w:color w:val="B7B7B7"/>
-        </w:rPr>
-        <w:t xml:space="preserve">[Instructions: </w:t>
-      </w:r>
-    </w:p>
-    <w:p>
-      <w:pPr>
-        <w:rPr>
-          <w:b/>
-          <w:color w:val="B7B7B7"/>
-        </w:rPr>
-      </w:pPr>
-      <w:r>
-        <w:rPr>
-          <w:b/>
-          <w:color w:val="B7B7B7"/>
-        </w:rPr>
-        <w:t xml:space="preserve">Describe which phases of the safety lifecycle are in scope and which are out of scope for this particular project. Hint: See the </w:t>
-      </w:r>
-      <w:hyperlink w:anchor="_sh22j99mm02k">
-        <w:r>
-          <w:rPr>
-            <w:b/>
-            <w:color w:val="1155CC"/>
-            <w:u w:val="single"/>
-          </w:rPr>
-          <w:t>Intro section</w:t>
-        </w:r>
-      </w:hyperlink>
-      <w:r>
-        <w:rPr>
-          <w:b/>
-          <w:color w:val="B7B7B7"/>
-        </w:rPr>
-        <w:t xml:space="preserve"> of this document</w:t>
-      </w:r>
-    </w:p>
-    <w:p>
-      <w:pPr>
-        <w:rPr>
-          <w:b/>
-          <w:color w:val="B7B7B7"/>
-        </w:rPr>
-      </w:pPr>
-      <w:r>
-        <w:rPr>
-          <w:b/>
-          <w:color w:val="B7B7B7"/>
-        </w:rPr>
-        <w:t>]</w:t>
+        <w:t>For the lane assistance project, the following safety lifecycle phases are in scope:</w:t>
+      </w:r>
+    </w:p>
+    <w:p>
+      <w:pPr>
+        <w:ind w:firstLine="720"/>
+      </w:pPr>
+    </w:p>
+    <w:p>
+      <w:pPr>
+        <w:ind w:firstLine="720"/>
+      </w:pPr>
+      <w:r>
+        <w:t>Concept phase</w:t>
+      </w:r>
+    </w:p>
+    <w:p>
+      <w:pPr>
+        <w:ind w:firstLine="720"/>
+      </w:pPr>
+      <w:r>
+        <w:t>Product Development at the System Level</w:t>
+      </w:r>
+    </w:p>
+    <w:p>
+      <w:pPr>
+        <w:ind w:firstLine="720"/>
+      </w:pPr>
+      <w:r>
+        <w:t>Product Development at the Software Level</w:t>
+      </w:r>
+    </w:p>
+    <w:p/>
+    <w:p>
+      <w:r>
+        <w:t>The following phases are out of scope:</w:t>
+      </w:r>
+    </w:p>
+    <w:p/>
+    <w:p>
+      <w:pPr>
+        <w:ind w:firstLine="720"/>
+      </w:pPr>
+      <w:r>
+        <w:t>Product Development at the Hardware Level</w:t>
+      </w:r>
+    </w:p>
+    <w:p>
+      <w:pPr>
+        <w:ind w:firstLine="720"/>
+      </w:pPr>
+      <w:r>
+        <w:t>Production and Operation</w:t>
       </w:r>
     </w:p>
     <w:p>
@@ -3168,10 +2979,11 @@
         <w:pStyle w:val="Heading1"/>
         <w:contextualSpacing w:val="0"/>
       </w:pPr>
-      <w:bookmarkStart w:id="20" w:name="_xlicd1ijavb7" w:colFirst="0" w:colLast="0"/>
-      <w:bookmarkEnd w:id="20"/>
-      <w:r>
-        <w:t>Roles</w:t>
+      <w:r>
+        <w:t>R</w:t>
+      </w:r>
+      <w:r>
+        <w:t>oles</w:t>
       </w:r>
     </w:p>
     <w:p>
@@ -3504,8 +3316,8 @@
         <w:pStyle w:val="Heading1"/>
         <w:contextualSpacing w:val="0"/>
       </w:pPr>
-      <w:bookmarkStart w:id="21" w:name="_swj0emygbhrm" w:colFirst="0" w:colLast="0"/>
-      <w:bookmarkEnd w:id="21"/>
+      <w:bookmarkStart w:id="20" w:name="_swj0emygbhrm" w:colFirst="0" w:colLast="0"/>
+      <w:bookmarkEnd w:id="20"/>
       <w:r>
         <w:t>Development Interface Agreement</w:t>
       </w:r>
@@ -3597,6 +3409,7 @@
           <w:b/>
           <w:color w:val="B7B7B7"/>
         </w:rPr>
+        <w:lastRenderedPageBreak/>
         <w:t xml:space="preserve">What is the </w:t>
       </w:r>
       <w:r>
@@ -3649,30 +3462,617 @@
           <w:b/>
           <w:color w:val="B7B7B7"/>
         </w:rPr>
+        <w:t>What will be the responsibilities of your company versus the responsibilities of the OEM? Hint: In this project, the OEM is supplying a functioning lane assistance system. Your company needs to analyze and m</w:t>
+      </w:r>
+      <w:r>
+        <w:rPr>
+          <w:b/>
+          <w:color w:val="B7B7B7"/>
+        </w:rPr>
+        <w:t>odify the various sub-systems from a functional safety viewpoint.</w:t>
+      </w:r>
+    </w:p>
+    <w:p>
+      <w:pPr>
+        <w:rPr>
+          <w:b/>
+          <w:color w:val="B7B7B7"/>
+        </w:rPr>
+      </w:pPr>
+      <w:r>
+        <w:rPr>
+          <w:b/>
+          <w:color w:val="B7B7B7"/>
+        </w:rPr>
+        <w:t>]</w:t>
+      </w:r>
+    </w:p>
+    <w:p>
+      <w:pPr>
+        <w:rPr>
+          <w:b/>
+          <w:color w:val="B7B7B7"/>
+        </w:rPr>
+      </w:pPr>
+    </w:p>
+    <w:p>
+      <w:pPr>
+        <w:pStyle w:val="NormalWeb"/>
+        <w:spacing w:before="0" w:beforeAutospacing="0" w:after="225" w:afterAutospacing="0"/>
+        <w:textAlignment w:val="baseline"/>
+        <w:rPr>
+          <w:rFonts w:ascii="Helvetica" w:hAnsi="Helvetica"/>
+          <w:color w:val="4F4F4F"/>
+        </w:rPr>
+      </w:pPr>
+      <w:r>
+        <w:rPr>
+          <w:rFonts w:ascii="Helvetica" w:hAnsi="Helvetica"/>
+          <w:color w:val="4F4F4F"/>
+        </w:rPr>
+        <w:t>A DIA (development interface agreement) defines the roles and responsibilities between companies involved in developing a product. All involved parties need to agree on the contents of the DIA before the project begins.</w:t>
+      </w:r>
+    </w:p>
+    <w:p>
+      <w:pPr>
+        <w:pStyle w:val="NormalWeb"/>
+        <w:spacing w:before="0" w:beforeAutospacing="0" w:after="225" w:afterAutospacing="0"/>
+        <w:textAlignment w:val="baseline"/>
+        <w:rPr>
+          <w:rFonts w:ascii="Helvetica" w:hAnsi="Helvetica"/>
+          <w:color w:val="4F4F4F"/>
+        </w:rPr>
+      </w:pPr>
+      <w:r>
+        <w:rPr>
+          <w:rFonts w:ascii="Helvetica" w:hAnsi="Helvetica"/>
+          <w:color w:val="4F4F4F"/>
+        </w:rPr>
+        <w:t>The DIA also specifies what evidence and work products each party will provide to prove that work was done according to the agreement.</w:t>
+      </w:r>
+    </w:p>
+    <w:p>
+      <w:pPr>
+        <w:pStyle w:val="NormalWeb"/>
+        <w:spacing w:before="0" w:beforeAutospacing="0" w:after="225" w:afterAutospacing="0"/>
+        <w:textAlignment w:val="baseline"/>
+        <w:rPr>
+          <w:rFonts w:ascii="Helvetica" w:hAnsi="Helvetica"/>
+          <w:color w:val="4F4F4F"/>
+        </w:rPr>
+      </w:pPr>
+      <w:r>
+        <w:rPr>
+          <w:rFonts w:ascii="Helvetica" w:hAnsi="Helvetica"/>
+          <w:color w:val="4F4F4F"/>
+        </w:rPr>
+        <w:t>The ultimate goal is to ensure that all parties are developing safe vehicles in compliance with ISO 26262.</w:t>
+      </w:r>
+      <w:bookmarkStart w:id="21" w:name="_GoBack"/>
+      <w:bookmarkEnd w:id="21"/>
+    </w:p>
+    <w:p>
+      <w:pPr>
+        <w:rPr>
+          <w:b/>
+          <w:color w:val="B7B7B7"/>
+        </w:rPr>
+      </w:pPr>
+    </w:p>
+    <w:p>
+      <w:pPr>
+        <w:rPr>
+          <w:b/>
+          <w:color w:val="B7B7B7"/>
+        </w:rPr>
+      </w:pPr>
+    </w:p>
+    <w:p>
+      <w:pPr>
+        <w:pStyle w:val="NormalWeb"/>
+        <w:spacing w:before="0" w:beforeAutospacing="0" w:after="225" w:afterAutospacing="0"/>
+        <w:textAlignment w:val="baseline"/>
+        <w:rPr>
+          <w:rFonts w:ascii="Arial" w:hAnsi="Arial" w:cs="Arial"/>
+          <w:color w:val="000000" w:themeColor="text1"/>
+        </w:rPr>
+      </w:pPr>
+      <w:r>
+        <w:rPr>
+          <w:rFonts w:ascii="Arial" w:hAnsi="Arial" w:cs="Arial"/>
+          <w:color w:val="000000" w:themeColor="text1"/>
+        </w:rPr>
+        <w:t>Project Manager</w:t>
+      </w:r>
+    </w:p>
+    <w:p>
+      <w:pPr>
+        <w:numPr>
+          <w:ilvl w:val="0"/>
+          <w:numId w:val="8"/>
+        </w:numPr>
+        <w:ind w:left="0"/>
+        <w:textAlignment w:val="baseline"/>
+        <w:rPr>
+          <w:rFonts w:ascii="Arial" w:eastAsia="Times New Roman" w:hAnsi="Arial" w:cs="Arial"/>
+          <w:color w:val="000000" w:themeColor="text1"/>
+        </w:rPr>
+      </w:pPr>
+      <w:r>
+        <w:rPr>
+          <w:rFonts w:ascii="Arial" w:eastAsia="Times New Roman" w:hAnsi="Arial" w:cs="Arial"/>
+          <w:color w:val="000000" w:themeColor="text1"/>
+        </w:rPr>
+        <w:t>Overall project management</w:t>
+      </w:r>
+    </w:p>
+    <w:p>
+      <w:pPr>
+        <w:numPr>
+          <w:ilvl w:val="0"/>
+          <w:numId w:val="8"/>
+        </w:numPr>
+        <w:ind w:left="0"/>
+        <w:textAlignment w:val="baseline"/>
+        <w:rPr>
+          <w:rFonts w:ascii="Arial" w:eastAsia="Times New Roman" w:hAnsi="Arial" w:cs="Arial"/>
+          <w:color w:val="000000" w:themeColor="text1"/>
+        </w:rPr>
+      </w:pPr>
+      <w:r>
+        <w:rPr>
+          <w:rFonts w:ascii="Arial" w:eastAsia="Times New Roman" w:hAnsi="Arial" w:cs="Arial"/>
+          <w:color w:val="000000" w:themeColor="text1"/>
+        </w:rPr>
+        <w:t>Acquires and allocates resources needed for the functional safety activities</w:t>
+      </w:r>
+    </w:p>
+    <w:p>
+      <w:pPr>
+        <w:numPr>
+          <w:ilvl w:val="0"/>
+          <w:numId w:val="8"/>
+        </w:numPr>
+        <w:ind w:left="0"/>
+        <w:textAlignment w:val="baseline"/>
+        <w:rPr>
+          <w:rFonts w:ascii="Arial" w:eastAsia="Times New Roman" w:hAnsi="Arial" w:cs="Arial"/>
+          <w:color w:val="000000" w:themeColor="text1"/>
+        </w:rPr>
+      </w:pPr>
+      <w:r>
+        <w:rPr>
+          <w:rFonts w:ascii="Arial" w:eastAsia="Times New Roman" w:hAnsi="Arial" w:cs="Arial"/>
+          <w:color w:val="000000" w:themeColor="text1"/>
+        </w:rPr>
+        <w:t>Appoints safety manager or might act as safety manager</w:t>
+      </w:r>
+    </w:p>
+    <w:p>
+      <w:pPr>
+        <w:textAlignment w:val="baseline"/>
+        <w:rPr>
+          <w:rFonts w:ascii="Arial" w:eastAsia="Times New Roman" w:hAnsi="Arial" w:cs="Arial"/>
+          <w:color w:val="000000" w:themeColor="text1"/>
+        </w:rPr>
+      </w:pPr>
+    </w:p>
+    <w:p>
+      <w:pPr>
+        <w:pStyle w:val="NormalWeb"/>
+        <w:spacing w:before="0" w:beforeAutospacing="0" w:after="225" w:afterAutospacing="0"/>
+        <w:textAlignment w:val="baseline"/>
+        <w:rPr>
+          <w:rFonts w:ascii="Arial" w:hAnsi="Arial" w:cs="Arial"/>
+          <w:color w:val="000000" w:themeColor="text1"/>
+        </w:rPr>
+      </w:pPr>
+      <w:r>
+        <w:rPr>
+          <w:rFonts w:ascii="Arial" w:hAnsi="Arial" w:cs="Arial"/>
+          <w:color w:val="000000" w:themeColor="text1"/>
+        </w:rPr>
+        <w:t>Safety Manager</w:t>
+      </w:r>
+      <w:r>
+        <w:rPr>
+          <w:rStyle w:val="apple-converted-space"/>
+          <w:rFonts w:ascii="Arial" w:hAnsi="Arial" w:cs="Arial"/>
+          <w:color w:val="000000" w:themeColor="text1"/>
+        </w:rPr>
+        <w:t> </w:t>
+      </w:r>
+    </w:p>
+    <w:p>
+      <w:pPr>
+        <w:numPr>
+          <w:ilvl w:val="0"/>
+          <w:numId w:val="9"/>
+        </w:numPr>
+        <w:ind w:left="0"/>
+        <w:textAlignment w:val="baseline"/>
+        <w:rPr>
+          <w:rFonts w:ascii="Arial" w:eastAsia="Times New Roman" w:hAnsi="Arial" w:cs="Arial"/>
+          <w:color w:val="000000" w:themeColor="text1"/>
+        </w:rPr>
+      </w:pPr>
+      <w:r>
+        <w:rPr>
+          <w:rFonts w:ascii="Arial" w:eastAsia="Times New Roman" w:hAnsi="Arial" w:cs="Arial"/>
+          <w:color w:val="000000" w:themeColor="text1"/>
+        </w:rPr>
+        <w:t>Planning, coordinating and documenting of the development phase of the safety lifecycle</w:t>
+      </w:r>
+    </w:p>
+    <w:p>
+      <w:pPr>
+        <w:numPr>
+          <w:ilvl w:val="0"/>
+          <w:numId w:val="9"/>
+        </w:numPr>
+        <w:ind w:left="0"/>
+        <w:textAlignment w:val="baseline"/>
+        <w:rPr>
+          <w:rFonts w:ascii="Arial" w:eastAsia="Times New Roman" w:hAnsi="Arial" w:cs="Arial"/>
+          <w:color w:val="000000" w:themeColor="text1"/>
+        </w:rPr>
+      </w:pPr>
+      <w:r>
+        <w:rPr>
+          <w:rFonts w:ascii="Arial" w:eastAsia="Times New Roman" w:hAnsi="Arial" w:cs="Arial"/>
+          <w:color w:val="000000" w:themeColor="text1"/>
+        </w:rPr>
+        <w:t>Tailors the safety lifecycle</w:t>
+      </w:r>
+    </w:p>
+    <w:p>
+      <w:pPr>
+        <w:numPr>
+          <w:ilvl w:val="0"/>
+          <w:numId w:val="9"/>
+        </w:numPr>
+        <w:ind w:left="0"/>
+        <w:textAlignment w:val="baseline"/>
+        <w:rPr>
+          <w:rFonts w:ascii="Arial" w:eastAsia="Times New Roman" w:hAnsi="Arial" w:cs="Arial"/>
+          <w:color w:val="000000" w:themeColor="text1"/>
+        </w:rPr>
+      </w:pPr>
+      <w:r>
+        <w:rPr>
+          <w:rFonts w:ascii="Arial" w:eastAsia="Times New Roman" w:hAnsi="Arial" w:cs="Arial"/>
+          <w:color w:val="000000" w:themeColor="text1"/>
+        </w:rPr>
+        <w:t>Maintains the safety plan</w:t>
+      </w:r>
+    </w:p>
+    <w:p>
+      <w:pPr>
+        <w:numPr>
+          <w:ilvl w:val="0"/>
+          <w:numId w:val="9"/>
+        </w:numPr>
+        <w:ind w:left="0"/>
+        <w:textAlignment w:val="baseline"/>
+        <w:rPr>
+          <w:rFonts w:ascii="Arial" w:eastAsia="Times New Roman" w:hAnsi="Arial" w:cs="Arial"/>
+          <w:color w:val="000000" w:themeColor="text1"/>
+        </w:rPr>
+      </w:pPr>
+      <w:r>
+        <w:rPr>
+          <w:rFonts w:ascii="Arial" w:eastAsia="Times New Roman" w:hAnsi="Arial" w:cs="Arial"/>
+          <w:color w:val="000000" w:themeColor="text1"/>
+        </w:rPr>
+        <w:t>Monitors progress against the safety plan</w:t>
+      </w:r>
+    </w:p>
+    <w:p>
+      <w:pPr>
+        <w:numPr>
+          <w:ilvl w:val="0"/>
+          <w:numId w:val="9"/>
+        </w:numPr>
+        <w:ind w:left="0"/>
+        <w:textAlignment w:val="baseline"/>
+        <w:rPr>
+          <w:rFonts w:ascii="Arial" w:eastAsia="Times New Roman" w:hAnsi="Arial" w:cs="Arial"/>
+          <w:color w:val="000000" w:themeColor="text1"/>
+        </w:rPr>
+      </w:pPr>
+      <w:r>
+        <w:rPr>
+          <w:rFonts w:ascii="Arial" w:eastAsia="Times New Roman" w:hAnsi="Arial" w:cs="Arial"/>
+          <w:color w:val="000000" w:themeColor="text1"/>
+        </w:rPr>
+        <w:t>Performs pre-audits before the safety auditor</w:t>
+      </w:r>
+    </w:p>
+    <w:p>
+      <w:pPr>
+        <w:textAlignment w:val="baseline"/>
+        <w:rPr>
+          <w:rFonts w:ascii="Arial" w:eastAsia="Times New Roman" w:hAnsi="Arial" w:cs="Arial"/>
+          <w:color w:val="000000" w:themeColor="text1"/>
+        </w:rPr>
+      </w:pPr>
+    </w:p>
+    <w:p>
+      <w:pPr>
+        <w:pStyle w:val="NormalWeb"/>
+        <w:spacing w:before="0" w:beforeAutospacing="0" w:after="225" w:afterAutospacing="0"/>
+        <w:textAlignment w:val="baseline"/>
+        <w:rPr>
+          <w:rFonts w:ascii="Arial" w:hAnsi="Arial" w:cs="Arial"/>
+          <w:color w:val="000000" w:themeColor="text1"/>
+        </w:rPr>
+      </w:pPr>
+      <w:r>
+        <w:rPr>
+          <w:rFonts w:ascii="Arial" w:hAnsi="Arial" w:cs="Arial"/>
+          <w:color w:val="000000" w:themeColor="text1"/>
+        </w:rPr>
+        <w:t>Safety Engineer</w:t>
+      </w:r>
+      <w:r>
+        <w:rPr>
+          <w:rStyle w:val="apple-converted-space"/>
+          <w:rFonts w:ascii="Arial" w:hAnsi="Arial" w:cs="Arial"/>
+          <w:color w:val="000000" w:themeColor="text1"/>
+        </w:rPr>
+        <w:t> </w:t>
+      </w:r>
+    </w:p>
+    <w:p>
+      <w:pPr>
+        <w:numPr>
+          <w:ilvl w:val="0"/>
+          <w:numId w:val="10"/>
+        </w:numPr>
+        <w:ind w:left="0"/>
+        <w:textAlignment w:val="baseline"/>
+        <w:rPr>
+          <w:rFonts w:ascii="Arial" w:eastAsia="Times New Roman" w:hAnsi="Arial" w:cs="Arial"/>
+          <w:color w:val="000000" w:themeColor="text1"/>
+        </w:rPr>
+      </w:pPr>
+      <w:r>
+        <w:rPr>
+          <w:rFonts w:ascii="Arial" w:eastAsia="Times New Roman" w:hAnsi="Arial" w:cs="Arial"/>
+          <w:color w:val="000000" w:themeColor="text1"/>
+        </w:rPr>
+        <w:t>Product development</w:t>
+      </w:r>
+    </w:p>
+    <w:p>
+      <w:pPr>
+        <w:numPr>
+          <w:ilvl w:val="0"/>
+          <w:numId w:val="10"/>
+        </w:numPr>
+        <w:ind w:left="0"/>
+        <w:textAlignment w:val="baseline"/>
+        <w:rPr>
+          <w:rFonts w:ascii="Arial" w:eastAsia="Times New Roman" w:hAnsi="Arial" w:cs="Arial"/>
+          <w:color w:val="000000" w:themeColor="text1"/>
+        </w:rPr>
+      </w:pPr>
+      <w:r>
+        <w:rPr>
+          <w:rFonts w:ascii="Arial" w:eastAsia="Times New Roman" w:hAnsi="Arial" w:cs="Arial"/>
+          <w:color w:val="000000" w:themeColor="text1"/>
+        </w:rPr>
+        <w:t>Integration</w:t>
+      </w:r>
+    </w:p>
+    <w:p>
+      <w:pPr>
+        <w:numPr>
+          <w:ilvl w:val="0"/>
+          <w:numId w:val="10"/>
+        </w:numPr>
+        <w:ind w:left="0"/>
+        <w:textAlignment w:val="baseline"/>
+        <w:rPr>
+          <w:rFonts w:ascii="Arial" w:eastAsia="Times New Roman" w:hAnsi="Arial" w:cs="Arial"/>
+          <w:color w:val="000000" w:themeColor="text1"/>
+        </w:rPr>
+      </w:pPr>
+      <w:r>
+        <w:rPr>
+          <w:rFonts w:ascii="Arial" w:eastAsia="Times New Roman" w:hAnsi="Arial" w:cs="Arial"/>
+          <w:color w:val="000000" w:themeColor="text1"/>
+        </w:rPr>
+        <w:t>Testing at the hardware, software and system levels</w:t>
+      </w:r>
+    </w:p>
+    <w:p>
+      <w:pPr>
+        <w:pStyle w:val="NormalWeb"/>
+        <w:spacing w:before="0" w:beforeAutospacing="0" w:after="225" w:afterAutospacing="0"/>
+        <w:textAlignment w:val="baseline"/>
+        <w:rPr>
+          <w:rFonts w:ascii="Arial" w:hAnsi="Arial" w:cs="Arial"/>
+          <w:color w:val="000000" w:themeColor="text1"/>
+        </w:rPr>
+      </w:pPr>
+      <w:r>
+        <w:rPr>
+          <w:rFonts w:ascii="Arial" w:hAnsi="Arial" w:cs="Arial"/>
+          <w:color w:val="000000" w:themeColor="text1"/>
+        </w:rPr>
+        <w:t>Safety Auditor</w:t>
+      </w:r>
+    </w:p>
+    <w:p>
+      <w:pPr>
+        <w:numPr>
+          <w:ilvl w:val="0"/>
+          <w:numId w:val="11"/>
+        </w:numPr>
+        <w:ind w:left="0"/>
+        <w:textAlignment w:val="baseline"/>
+        <w:rPr>
+          <w:rFonts w:ascii="Arial" w:eastAsia="Times New Roman" w:hAnsi="Arial" w:cs="Arial"/>
+          <w:color w:val="000000" w:themeColor="text1"/>
+        </w:rPr>
+      </w:pPr>
+      <w:r>
+        <w:rPr>
+          <w:rFonts w:ascii="Arial" w:eastAsia="Times New Roman" w:hAnsi="Arial" w:cs="Arial"/>
+          <w:color w:val="000000" w:themeColor="text1"/>
+        </w:rPr>
+        <w:t>Ensures that the design and production implementation conform to the safety plan and ISO 26262.</w:t>
+      </w:r>
+      <w:r>
+        <w:rPr>
+          <w:rStyle w:val="apple-converted-space"/>
+          <w:rFonts w:ascii="Arial" w:eastAsia="Times New Roman" w:hAnsi="Arial" w:cs="Arial"/>
+          <w:color w:val="000000" w:themeColor="text1"/>
+        </w:rPr>
+        <w:t> </w:t>
+      </w:r>
+    </w:p>
+    <w:p>
+      <w:pPr>
+        <w:numPr>
+          <w:ilvl w:val="0"/>
+          <w:numId w:val="11"/>
+        </w:numPr>
+        <w:ind w:left="0"/>
+        <w:textAlignment w:val="baseline"/>
+        <w:rPr>
+          <w:rFonts w:ascii="Arial" w:eastAsia="Times New Roman" w:hAnsi="Arial" w:cs="Arial"/>
+          <w:color w:val="000000" w:themeColor="text1"/>
+        </w:rPr>
+      </w:pPr>
+      <w:r>
+        <w:rPr>
+          <w:rFonts w:ascii="Arial" w:eastAsia="Times New Roman" w:hAnsi="Arial" w:cs="Arial"/>
+          <w:color w:val="000000" w:themeColor="text1"/>
+        </w:rPr>
+        <w:t>Must be independent from the team developing the project</w:t>
+      </w:r>
+    </w:p>
+    <w:p>
+      <w:pPr>
+        <w:pStyle w:val="NormalWeb"/>
+        <w:spacing w:before="0" w:beforeAutospacing="0" w:after="225" w:afterAutospacing="0"/>
+        <w:textAlignment w:val="baseline"/>
+        <w:rPr>
+          <w:rFonts w:ascii="Arial" w:hAnsi="Arial" w:cs="Arial"/>
+          <w:color w:val="000000" w:themeColor="text1"/>
+        </w:rPr>
+      </w:pPr>
+      <w:r>
+        <w:rPr>
+          <w:rFonts w:ascii="Arial" w:hAnsi="Arial" w:cs="Arial"/>
+          <w:color w:val="000000" w:themeColor="text1"/>
+        </w:rPr>
         <w:lastRenderedPageBreak/>
-        <w:t>What will be the responsibilities of your company versus the responsibilities of the OEM? Hint: In this project, the OEM is supplying a functioning lane assistance system. Your company needs to analyze and m</w:t>
-      </w:r>
-      <w:r>
-        <w:rPr>
-          <w:b/>
-          <w:color w:val="B7B7B7"/>
-        </w:rPr>
-        <w:t>odify the various sub-systems from a functional safety viewpoint.</w:t>
-      </w:r>
-    </w:p>
-    <w:p>
-      <w:pPr>
-        <w:rPr>
-          <w:b/>
-          <w:color w:val="B7B7B7"/>
-        </w:rPr>
-      </w:pPr>
-      <w:r>
-        <w:rPr>
-          <w:b/>
-          <w:color w:val="B7B7B7"/>
-        </w:rPr>
-        <w:t>]</w:t>
+        <w:t>Safety Assessor</w:t>
+      </w:r>
+    </w:p>
+    <w:p>
+      <w:pPr>
+        <w:numPr>
+          <w:ilvl w:val="0"/>
+          <w:numId w:val="12"/>
+        </w:numPr>
+        <w:ind w:left="0"/>
+        <w:textAlignment w:val="baseline"/>
+        <w:rPr>
+          <w:rFonts w:ascii="Arial" w:eastAsia="Times New Roman" w:hAnsi="Arial" w:cs="Arial"/>
+          <w:color w:val="000000" w:themeColor="text1"/>
+        </w:rPr>
+      </w:pPr>
+      <w:r>
+        <w:rPr>
+          <w:rFonts w:ascii="Arial" w:eastAsia="Times New Roman" w:hAnsi="Arial" w:cs="Arial"/>
+          <w:color w:val="000000" w:themeColor="text1"/>
+        </w:rPr>
+        <w:t>Independent judgement as to whether functional safety is being achieved via a functional safety assessment</w:t>
+      </w:r>
+    </w:p>
+    <w:p>
+      <w:pPr>
+        <w:numPr>
+          <w:ilvl w:val="0"/>
+          <w:numId w:val="12"/>
+        </w:numPr>
+        <w:ind w:left="0"/>
+        <w:textAlignment w:val="baseline"/>
+        <w:rPr>
+          <w:rFonts w:ascii="Arial" w:eastAsia="Times New Roman" w:hAnsi="Arial" w:cs="Arial"/>
+          <w:color w:val="000000" w:themeColor="text1"/>
+        </w:rPr>
+      </w:pPr>
+      <w:r>
+        <w:rPr>
+          <w:rFonts w:ascii="Arial" w:eastAsia="Times New Roman" w:hAnsi="Arial" w:cs="Arial"/>
+          <w:color w:val="000000" w:themeColor="text1"/>
+        </w:rPr>
+        <w:t>Must be independent from the team developing the project</w:t>
+      </w:r>
+    </w:p>
+    <w:p>
+      <w:pPr>
+        <w:pStyle w:val="NormalWeb"/>
+        <w:spacing w:before="0" w:beforeAutospacing="0" w:after="225" w:afterAutospacing="0"/>
+        <w:textAlignment w:val="baseline"/>
+        <w:rPr>
+          <w:rFonts w:ascii="Arial" w:hAnsi="Arial" w:cs="Arial"/>
+          <w:color w:val="000000" w:themeColor="text1"/>
+        </w:rPr>
+      </w:pPr>
+      <w:r>
+        <w:rPr>
+          <w:rFonts w:ascii="Arial" w:hAnsi="Arial" w:cs="Arial"/>
+          <w:color w:val="000000" w:themeColor="text1"/>
+        </w:rPr>
+        <w:t>Test Manager</w:t>
+      </w:r>
+    </w:p>
+    <w:p>
+      <w:pPr>
+        <w:numPr>
+          <w:ilvl w:val="0"/>
+          <w:numId w:val="13"/>
+        </w:numPr>
+        <w:ind w:left="0"/>
+        <w:textAlignment w:val="baseline"/>
+        <w:rPr>
+          <w:rFonts w:ascii="Arial" w:eastAsia="Times New Roman" w:hAnsi="Arial" w:cs="Arial"/>
+          <w:color w:val="000000" w:themeColor="text1"/>
+        </w:rPr>
+      </w:pPr>
+      <w:r>
+        <w:rPr>
+          <w:rFonts w:ascii="Arial" w:eastAsia="Times New Roman" w:hAnsi="Arial" w:cs="Arial"/>
+          <w:color w:val="000000" w:themeColor="text1"/>
+        </w:rPr>
+        <w:t>Plans testing activities</w:t>
+      </w:r>
+    </w:p>
+    <w:p>
+      <w:pPr>
+        <w:numPr>
+          <w:ilvl w:val="0"/>
+          <w:numId w:val="13"/>
+        </w:numPr>
+        <w:ind w:left="0"/>
+        <w:textAlignment w:val="baseline"/>
+        <w:rPr>
+          <w:rFonts w:ascii="Arial" w:eastAsia="Times New Roman" w:hAnsi="Arial" w:cs="Arial"/>
+          <w:color w:val="000000" w:themeColor="text1"/>
+        </w:rPr>
+      </w:pPr>
+      <w:r>
+        <w:rPr>
+          <w:rFonts w:ascii="Arial" w:eastAsia="Times New Roman" w:hAnsi="Arial" w:cs="Arial"/>
+          <w:color w:val="000000" w:themeColor="text1"/>
+        </w:rPr>
+        <w:t>Coordinates testing to show that the vehicle system works correctly</w:t>
       </w:r>
     </w:p>
     <w:p>
@@ -3849,6 +4249,279 @@
     </w:p>
     <w:p>
       <w:pPr>
+        <w:pStyle w:val="NormalWeb"/>
+        <w:shd w:val="clear" w:color="auto" w:fill="FFFFFF"/>
+        <w:spacing w:before="0" w:beforeAutospacing="0" w:after="225" w:afterAutospacing="0"/>
+        <w:textAlignment w:val="baseline"/>
+        <w:rPr>
+          <w:rFonts w:ascii="inherit" w:hAnsi="inherit"/>
+          <w:color w:val="4F4F4F"/>
+          <w:sz w:val="23"/>
+          <w:szCs w:val="23"/>
+        </w:rPr>
+      </w:pPr>
+      <w:r>
+        <w:rPr>
+          <w:rFonts w:ascii="inherit" w:hAnsi="inherit"/>
+          <w:color w:val="4F4F4F"/>
+          <w:sz w:val="23"/>
+          <w:szCs w:val="23"/>
+        </w:rPr>
+        <w:t>Confirmation measures serve two purposes:</w:t>
+      </w:r>
+    </w:p>
+    <w:p>
+      <w:pPr>
+        <w:numPr>
+          <w:ilvl w:val="0"/>
+          <w:numId w:val="14"/>
+        </w:numPr>
+        <w:shd w:val="clear" w:color="auto" w:fill="FFFFFF"/>
+        <w:ind w:left="0"/>
+        <w:textAlignment w:val="baseline"/>
+        <w:rPr>
+          <w:rFonts w:ascii="inherit" w:eastAsia="Times New Roman" w:hAnsi="inherit"/>
+          <w:color w:val="4F4F4F"/>
+          <w:sz w:val="23"/>
+          <w:szCs w:val="23"/>
+        </w:rPr>
+      </w:pPr>
+      <w:r>
+        <w:rPr>
+          <w:rFonts w:ascii="inherit" w:eastAsia="Times New Roman" w:hAnsi="inherit"/>
+          <w:color w:val="4F4F4F"/>
+          <w:sz w:val="23"/>
+          <w:szCs w:val="23"/>
+        </w:rPr>
+        <w:t>that a functional safety project conforms to ISO 26262, and</w:t>
+      </w:r>
+    </w:p>
+    <w:p>
+      <w:pPr>
+        <w:numPr>
+          <w:ilvl w:val="0"/>
+          <w:numId w:val="14"/>
+        </w:numPr>
+        <w:shd w:val="clear" w:color="auto" w:fill="FFFFFF"/>
+        <w:ind w:left="0"/>
+        <w:textAlignment w:val="baseline"/>
+        <w:rPr>
+          <w:rFonts w:ascii="inherit" w:eastAsia="Times New Roman" w:hAnsi="inherit"/>
+          <w:color w:val="4F4F4F"/>
+          <w:sz w:val="23"/>
+          <w:szCs w:val="23"/>
+        </w:rPr>
+      </w:pPr>
+      <w:r>
+        <w:rPr>
+          <w:rFonts w:ascii="inherit" w:eastAsia="Times New Roman" w:hAnsi="inherit"/>
+          <w:color w:val="4F4F4F"/>
+          <w:sz w:val="23"/>
+          <w:szCs w:val="23"/>
+        </w:rPr>
+        <w:t>that the project really does make the vehicle safer.</w:t>
+      </w:r>
+    </w:p>
+    <w:p>
+      <w:pPr>
+        <w:pStyle w:val="NormalWeb"/>
+        <w:shd w:val="clear" w:color="auto" w:fill="FFFFFF"/>
+        <w:spacing w:before="0" w:beforeAutospacing="0" w:after="0" w:afterAutospacing="0"/>
+        <w:textAlignment w:val="baseline"/>
+        <w:rPr>
+          <w:rFonts w:ascii="inherit" w:hAnsi="inherit"/>
+          <w:color w:val="4F4F4F"/>
+          <w:sz w:val="23"/>
+          <w:szCs w:val="23"/>
+        </w:rPr>
+      </w:pPr>
+      <w:r>
+        <w:rPr>
+          <w:rFonts w:ascii="inherit" w:hAnsi="inherit"/>
+          <w:color w:val="4F4F4F"/>
+          <w:sz w:val="23"/>
+          <w:szCs w:val="23"/>
+        </w:rPr>
+        <w:t>The people who carry out confirmation measures need to be independent from the people who actually developed the project.</w:t>
+      </w:r>
+    </w:p>
+    <w:p>
+      <w:pPr>
+        <w:pStyle w:val="Heading3"/>
+        <w:shd w:val="clear" w:color="auto" w:fill="FFFFFF"/>
+        <w:spacing w:before="420" w:after="75" w:line="320" w:lineRule="atLeast"/>
+        <w:textAlignment w:val="baseline"/>
+        <w:rPr>
+          <w:rFonts w:ascii="inherit" w:eastAsia="Times New Roman" w:hAnsi="inherit"/>
+          <w:color w:val="2E3D49"/>
+          <w:sz w:val="27"/>
+          <w:szCs w:val="27"/>
+        </w:rPr>
+      </w:pPr>
+      <w:r>
+        <w:rPr>
+          <w:rFonts w:ascii="inherit" w:eastAsia="Times New Roman" w:hAnsi="inherit"/>
+          <w:color w:val="2E3D49"/>
+        </w:rPr>
+        <w:t>Confirmation Measures Definitions</w:t>
+      </w:r>
+    </w:p>
+    <w:p>
+      <w:pPr>
+        <w:pStyle w:val="Heading5"/>
+        <w:shd w:val="clear" w:color="auto" w:fill="FFFFFF"/>
+        <w:spacing w:before="0" w:after="0" w:line="320" w:lineRule="atLeast"/>
+        <w:textAlignment w:val="baseline"/>
+        <w:rPr>
+          <w:rFonts w:ascii="inherit" w:eastAsia="Times New Roman" w:hAnsi="inherit"/>
+          <w:color w:val="4F4F4F"/>
+          <w:sz w:val="21"/>
+          <w:szCs w:val="21"/>
+        </w:rPr>
+      </w:pPr>
+      <w:r>
+        <w:rPr>
+          <w:rStyle w:val="Emphasis"/>
+          <w:rFonts w:ascii="inherit" w:eastAsia="Times New Roman" w:hAnsi="inherit"/>
+          <w:color w:val="4F4F4F"/>
+          <w:sz w:val="21"/>
+          <w:szCs w:val="21"/>
+          <w:bdr w:val="none" w:sz="0" w:space="0" w:color="auto" w:frame="1"/>
+        </w:rPr>
+        <w:t>Confirmation review</w:t>
+      </w:r>
+    </w:p>
+    <w:p>
+      <w:pPr>
+        <w:pStyle w:val="NormalWeb"/>
+        <w:shd w:val="clear" w:color="auto" w:fill="FFFFFF"/>
+        <w:spacing w:before="0" w:beforeAutospacing="0" w:after="225" w:afterAutospacing="0"/>
+        <w:textAlignment w:val="baseline"/>
+        <w:rPr>
+          <w:rFonts w:ascii="inherit" w:hAnsi="inherit"/>
+          <w:color w:val="4F4F4F"/>
+          <w:sz w:val="23"/>
+          <w:szCs w:val="23"/>
+        </w:rPr>
+      </w:pPr>
+      <w:r>
+        <w:rPr>
+          <w:rFonts w:ascii="inherit" w:hAnsi="inherit"/>
+          <w:color w:val="4F4F4F"/>
+          <w:sz w:val="23"/>
+          <w:szCs w:val="23"/>
+        </w:rPr>
+        <w:t>Ensures that the project complies with ISO 26262. As the product is designed and developed, an independent person would review the work to make sure ISO 26262 is being followed.</w:t>
+      </w:r>
+    </w:p>
+    <w:p>
+      <w:pPr>
+        <w:pStyle w:val="Heading5"/>
+        <w:shd w:val="clear" w:color="auto" w:fill="FFFFFF"/>
+        <w:spacing w:before="0" w:after="0" w:line="320" w:lineRule="atLeast"/>
+        <w:textAlignment w:val="baseline"/>
+        <w:rPr>
+          <w:rFonts w:ascii="inherit" w:eastAsia="Times New Roman" w:hAnsi="inherit"/>
+          <w:color w:val="4F4F4F"/>
+          <w:sz w:val="21"/>
+          <w:szCs w:val="21"/>
+        </w:rPr>
+      </w:pPr>
+      <w:r>
+        <w:rPr>
+          <w:rStyle w:val="Emphasis"/>
+          <w:rFonts w:ascii="inherit" w:eastAsia="Times New Roman" w:hAnsi="inherit"/>
+          <w:color w:val="4F4F4F"/>
+          <w:sz w:val="21"/>
+          <w:szCs w:val="21"/>
+          <w:bdr w:val="none" w:sz="0" w:space="0" w:color="auto" w:frame="1"/>
+        </w:rPr>
+        <w:t>Functional safety audit</w:t>
+      </w:r>
+    </w:p>
+    <w:p>
+      <w:pPr>
+        <w:pStyle w:val="NormalWeb"/>
+        <w:shd w:val="clear" w:color="auto" w:fill="FFFFFF"/>
+        <w:spacing w:before="0" w:beforeAutospacing="0" w:after="225" w:afterAutospacing="0"/>
+        <w:textAlignment w:val="baseline"/>
+        <w:rPr>
+          <w:rFonts w:ascii="inherit" w:hAnsi="inherit"/>
+          <w:color w:val="4F4F4F"/>
+          <w:sz w:val="23"/>
+          <w:szCs w:val="23"/>
+        </w:rPr>
+      </w:pPr>
+      <w:r>
+        <w:rPr>
+          <w:rFonts w:ascii="inherit" w:hAnsi="inherit"/>
+          <w:color w:val="4F4F4F"/>
+          <w:sz w:val="23"/>
+          <w:szCs w:val="23"/>
+        </w:rPr>
+        <w:t>Checking to make sure that the actual implementation of the project conforms to the safety plan is called a functional safety audit.</w:t>
+      </w:r>
+      <w:r>
+        <w:rPr>
+          <w:rStyle w:val="apple-converted-space"/>
+          <w:rFonts w:ascii="inherit" w:hAnsi="inherit"/>
+          <w:color w:val="4F4F4F"/>
+          <w:sz w:val="23"/>
+          <w:szCs w:val="23"/>
+        </w:rPr>
+        <w:t> </w:t>
+      </w:r>
+    </w:p>
+    <w:p>
+      <w:pPr>
+        <w:pStyle w:val="Heading5"/>
+        <w:shd w:val="clear" w:color="auto" w:fill="FFFFFF"/>
+        <w:spacing w:before="0" w:after="0" w:line="320" w:lineRule="atLeast"/>
+        <w:textAlignment w:val="baseline"/>
+        <w:rPr>
+          <w:rFonts w:ascii="inherit" w:eastAsia="Times New Roman" w:hAnsi="inherit"/>
+          <w:color w:val="4F4F4F"/>
+          <w:sz w:val="21"/>
+          <w:szCs w:val="21"/>
+        </w:rPr>
+      </w:pPr>
+      <w:r>
+        <w:rPr>
+          <w:rStyle w:val="Emphasis"/>
+          <w:rFonts w:ascii="inherit" w:eastAsia="Times New Roman" w:hAnsi="inherit"/>
+          <w:color w:val="4F4F4F"/>
+          <w:sz w:val="21"/>
+          <w:szCs w:val="21"/>
+          <w:bdr w:val="none" w:sz="0" w:space="0" w:color="auto" w:frame="1"/>
+        </w:rPr>
+        <w:t>Functional safety assessment</w:t>
+      </w:r>
+    </w:p>
+    <w:p>
+      <w:pPr>
+        <w:pStyle w:val="NormalWeb"/>
+        <w:shd w:val="clear" w:color="auto" w:fill="FFFFFF"/>
+        <w:spacing w:before="0" w:beforeAutospacing="0" w:after="225" w:afterAutospacing="0"/>
+        <w:textAlignment w:val="baseline"/>
+        <w:rPr>
+          <w:rFonts w:ascii="inherit" w:hAnsi="inherit"/>
+          <w:color w:val="4F4F4F"/>
+          <w:sz w:val="23"/>
+          <w:szCs w:val="23"/>
+        </w:rPr>
+      </w:pPr>
+      <w:r>
+        <w:rPr>
+          <w:rFonts w:ascii="inherit" w:hAnsi="inherit"/>
+          <w:color w:val="4F4F4F"/>
+          <w:sz w:val="23"/>
+          <w:szCs w:val="23"/>
+        </w:rPr>
+        <w:t>Confirming that plans, designs and developed products actually achieve functional safety is called a functional safety assessment.</w:t>
+      </w:r>
+    </w:p>
+    <w:p>
+      <w:pPr>
         <w:rPr>
           <w:b/>
           <w:color w:val="B7B7B7"/>
@@ -3864,6 +4537,7 @@
     </w:p>
     <w:p>
       <w:r>
+        <w:lastRenderedPageBreak/>
         <w:t xml:space="preserve">A safety plan could have other sections that we are not including here. For example, a safety plan would probably contain a complete project schedule. </w:t>
       </w:r>
     </w:p>
@@ -3900,9 +4574,6 @@
 <w:endnotes xmlns:wpc="http://schemas.microsoft.com/office/word/2010/wordprocessingCanvas" xmlns:mo="http://schemas.microsoft.com/office/mac/office/2008/main" xmlns:mc="http://schemas.openxmlformats.org/markup-compatibility/2006" xmlns:mv="urn:schemas-microsoft-com:mac:vml" xmlns:o="urn:schemas-microsoft-com:office:office" xmlns:r="http://schemas.openxmlformats.org/officeDocument/2006/relationships" xmlns:m="http://schemas.openxmlformats.org/officeDocument/2006/math" xmlns:v="urn:schemas-microsoft-com:vml" xmlns:wp14="http://schemas.microsoft.com/office/word/2010/wordprocessingDrawing" xmlns:wp="http://schemas.openxmlformats.org/drawingml/2006/wordprocessingDrawing" xmlns:w10="urn:schemas-microsoft-com:office:word" xmlns:w="http://schemas.openxmlformats.org/wordprocessingml/2006/main" xmlns:w14="http://schemas.microsoft.com/office/word/2010/wordml" xmlns:w15="http://schemas.microsoft.com/office/word/2012/wordml" xmlns:wpg="http://schemas.microsoft.com/office/word/2010/wordprocessingGroup" xmlns:wpi="http://schemas.microsoft.com/office/word/2010/wordprocessingInk" xmlns:wne="http://schemas.microsoft.com/office/word/2006/wordml" xmlns:wps="http://schemas.microsoft.com/office/word/2010/wordprocessingShape" mc:Ignorable="w14 w15 wp14">
   <w:endnote w:type="separator" w:id="-1">
     <w:p>
-      <w:pPr>
-        <w:spacing w:line="240" w:lineRule="auto"/>
-      </w:pPr>
       <w:r>
         <w:separator/>
       </w:r>
@@ -3910,9 +4581,6 @@
   </w:endnote>
   <w:endnote w:type="continuationSeparator" w:id="0">
     <w:p>
-      <w:pPr>
-        <w:spacing w:line="240" w:lineRule="auto"/>
-      </w:pPr>
       <w:r>
         <w:continuationSeparator/>
       </w:r>
@@ -3931,9 +4599,6 @@
 <w:footnotes xmlns:wpc="http://schemas.microsoft.com/office/word/2010/wordprocessingCanvas" xmlns:mo="http://schemas.microsoft.com/office/mac/office/2008/main" xmlns:mc="http://schemas.openxmlformats.org/markup-compatibility/2006" xmlns:mv="urn:schemas-microsoft-com:mac:vml" xmlns:o="urn:schemas-microsoft-com:office:office" xmlns:r="http://schemas.openxmlformats.org/officeDocument/2006/relationships" xmlns:m="http://schemas.openxmlformats.org/officeDocument/2006/math" xmlns:v="urn:schemas-microsoft-com:vml" xmlns:wp14="http://schemas.microsoft.com/office/word/2010/wordprocessingDrawing" xmlns:wp="http://schemas.openxmlformats.org/drawingml/2006/wordprocessingDrawing" xmlns:w10="urn:schemas-microsoft-com:office:word" xmlns:w="http://schemas.openxmlformats.org/wordprocessingml/2006/main" xmlns:w14="http://schemas.microsoft.com/office/word/2010/wordml" xmlns:w15="http://schemas.microsoft.com/office/word/2012/wordml" xmlns:wpg="http://schemas.microsoft.com/office/word/2010/wordprocessingGroup" xmlns:wpi="http://schemas.microsoft.com/office/word/2010/wordprocessingInk" xmlns:wne="http://schemas.microsoft.com/office/word/2006/wordml" xmlns:wps="http://schemas.microsoft.com/office/word/2010/wordprocessingShape" mc:Ignorable="w14 w15 wp14">
   <w:footnote w:type="separator" w:id="-1">
     <w:p>
-      <w:pPr>
-        <w:spacing w:line="240" w:lineRule="auto"/>
-      </w:pPr>
       <w:r>
         <w:separator/>
       </w:r>
@@ -3941,9 +4606,6 @@
   </w:footnote>
   <w:footnote w:type="continuationSeparator" w:id="0">
     <w:p>
-      <w:pPr>
-        <w:spacing w:line="240" w:lineRule="auto"/>
-      </w:pPr>
       <w:r>
         <w:continuationSeparator/>
       </w:r>
@@ -4157,6 +4819,304 @@
     </w:lvl>
   </w:abstractNum>
   <w:abstractNum w:abstractNumId="2">
+    <w:nsid w:val="28114684"/>
+    <w:multiLevelType w:val="multilevel"/>
+    <w:tmpl w:val="E19A8766"/>
+    <w:lvl w:ilvl="0">
+      <w:start w:val="1"/>
+      <w:numFmt w:val="bullet"/>
+      <w:lvlText w:val=""/>
+      <w:lvlJc w:val="left"/>
+      <w:pPr>
+        <w:tabs>
+          <w:tab w:val="num" w:pos="720"/>
+        </w:tabs>
+        <w:ind w:left="720" w:hanging="360"/>
+      </w:pPr>
+      <w:rPr>
+        <w:rFonts w:ascii="Symbol" w:hAnsi="Symbol" w:hint="default"/>
+        <w:sz w:val="20"/>
+      </w:rPr>
+    </w:lvl>
+    <w:lvl w:ilvl="1" w:tentative="1">
+      <w:start w:val="1"/>
+      <w:numFmt w:val="bullet"/>
+      <w:lvlText w:val=""/>
+      <w:lvlJc w:val="left"/>
+      <w:pPr>
+        <w:tabs>
+          <w:tab w:val="num" w:pos="1440"/>
+        </w:tabs>
+        <w:ind w:left="1440" w:hanging="360"/>
+      </w:pPr>
+      <w:rPr>
+        <w:rFonts w:ascii="Symbol" w:hAnsi="Symbol" w:hint="default"/>
+        <w:sz w:val="20"/>
+      </w:rPr>
+    </w:lvl>
+    <w:lvl w:ilvl="2" w:tentative="1">
+      <w:start w:val="1"/>
+      <w:numFmt w:val="bullet"/>
+      <w:lvlText w:val=""/>
+      <w:lvlJc w:val="left"/>
+      <w:pPr>
+        <w:tabs>
+          <w:tab w:val="num" w:pos="2160"/>
+        </w:tabs>
+        <w:ind w:left="2160" w:hanging="360"/>
+      </w:pPr>
+      <w:rPr>
+        <w:rFonts w:ascii="Symbol" w:hAnsi="Symbol" w:hint="default"/>
+        <w:sz w:val="20"/>
+      </w:rPr>
+    </w:lvl>
+    <w:lvl w:ilvl="3" w:tentative="1">
+      <w:start w:val="1"/>
+      <w:numFmt w:val="bullet"/>
+      <w:lvlText w:val=""/>
+      <w:lvlJc w:val="left"/>
+      <w:pPr>
+        <w:tabs>
+          <w:tab w:val="num" w:pos="2880"/>
+        </w:tabs>
+        <w:ind w:left="2880" w:hanging="360"/>
+      </w:pPr>
+      <w:rPr>
+        <w:rFonts w:ascii="Symbol" w:hAnsi="Symbol" w:hint="default"/>
+        <w:sz w:val="20"/>
+      </w:rPr>
+    </w:lvl>
+    <w:lvl w:ilvl="4" w:tentative="1">
+      <w:start w:val="1"/>
+      <w:numFmt w:val="bullet"/>
+      <w:lvlText w:val=""/>
+      <w:lvlJc w:val="left"/>
+      <w:pPr>
+        <w:tabs>
+          <w:tab w:val="num" w:pos="3600"/>
+        </w:tabs>
+        <w:ind w:left="3600" w:hanging="360"/>
+      </w:pPr>
+      <w:rPr>
+        <w:rFonts w:ascii="Symbol" w:hAnsi="Symbol" w:hint="default"/>
+        <w:sz w:val="20"/>
+      </w:rPr>
+    </w:lvl>
+    <w:lvl w:ilvl="5" w:tentative="1">
+      <w:start w:val="1"/>
+      <w:numFmt w:val="bullet"/>
+      <w:lvlText w:val=""/>
+      <w:lvlJc w:val="left"/>
+      <w:pPr>
+        <w:tabs>
+          <w:tab w:val="num" w:pos="4320"/>
+        </w:tabs>
+        <w:ind w:left="4320" w:hanging="360"/>
+      </w:pPr>
+      <w:rPr>
+        <w:rFonts w:ascii="Symbol" w:hAnsi="Symbol" w:hint="default"/>
+        <w:sz w:val="20"/>
+      </w:rPr>
+    </w:lvl>
+    <w:lvl w:ilvl="6" w:tentative="1">
+      <w:start w:val="1"/>
+      <w:numFmt w:val="bullet"/>
+      <w:lvlText w:val=""/>
+      <w:lvlJc w:val="left"/>
+      <w:pPr>
+        <w:tabs>
+          <w:tab w:val="num" w:pos="5040"/>
+        </w:tabs>
+        <w:ind w:left="5040" w:hanging="360"/>
+      </w:pPr>
+      <w:rPr>
+        <w:rFonts w:ascii="Symbol" w:hAnsi="Symbol" w:hint="default"/>
+        <w:sz w:val="20"/>
+      </w:rPr>
+    </w:lvl>
+    <w:lvl w:ilvl="7" w:tentative="1">
+      <w:start w:val="1"/>
+      <w:numFmt w:val="bullet"/>
+      <w:lvlText w:val=""/>
+      <w:lvlJc w:val="left"/>
+      <w:pPr>
+        <w:tabs>
+          <w:tab w:val="num" w:pos="5760"/>
+        </w:tabs>
+        <w:ind w:left="5760" w:hanging="360"/>
+      </w:pPr>
+      <w:rPr>
+        <w:rFonts w:ascii="Symbol" w:hAnsi="Symbol" w:hint="default"/>
+        <w:sz w:val="20"/>
+      </w:rPr>
+    </w:lvl>
+    <w:lvl w:ilvl="8" w:tentative="1">
+      <w:start w:val="1"/>
+      <w:numFmt w:val="bullet"/>
+      <w:lvlText w:val=""/>
+      <w:lvlJc w:val="left"/>
+      <w:pPr>
+        <w:tabs>
+          <w:tab w:val="num" w:pos="6480"/>
+        </w:tabs>
+        <w:ind w:left="6480" w:hanging="360"/>
+      </w:pPr>
+      <w:rPr>
+        <w:rFonts w:ascii="Symbol" w:hAnsi="Symbol" w:hint="default"/>
+        <w:sz w:val="20"/>
+      </w:rPr>
+    </w:lvl>
+  </w:abstractNum>
+  <w:abstractNum w:abstractNumId="3">
+    <w:nsid w:val="2FE10C29"/>
+    <w:multiLevelType w:val="multilevel"/>
+    <w:tmpl w:val="4B8C93E8"/>
+    <w:lvl w:ilvl="0">
+      <w:start w:val="1"/>
+      <w:numFmt w:val="bullet"/>
+      <w:lvlText w:val=""/>
+      <w:lvlJc w:val="left"/>
+      <w:pPr>
+        <w:tabs>
+          <w:tab w:val="num" w:pos="720"/>
+        </w:tabs>
+        <w:ind w:left="720" w:hanging="360"/>
+      </w:pPr>
+      <w:rPr>
+        <w:rFonts w:ascii="Symbol" w:hAnsi="Symbol" w:hint="default"/>
+        <w:sz w:val="20"/>
+      </w:rPr>
+    </w:lvl>
+    <w:lvl w:ilvl="1" w:tentative="1">
+      <w:start w:val="1"/>
+      <w:numFmt w:val="bullet"/>
+      <w:lvlText w:val=""/>
+      <w:lvlJc w:val="left"/>
+      <w:pPr>
+        <w:tabs>
+          <w:tab w:val="num" w:pos="1440"/>
+        </w:tabs>
+        <w:ind w:left="1440" w:hanging="360"/>
+      </w:pPr>
+      <w:rPr>
+        <w:rFonts w:ascii="Symbol" w:hAnsi="Symbol" w:hint="default"/>
+        <w:sz w:val="20"/>
+      </w:rPr>
+    </w:lvl>
+    <w:lvl w:ilvl="2" w:tentative="1">
+      <w:start w:val="1"/>
+      <w:numFmt w:val="bullet"/>
+      <w:lvlText w:val=""/>
+      <w:lvlJc w:val="left"/>
+      <w:pPr>
+        <w:tabs>
+          <w:tab w:val="num" w:pos="2160"/>
+        </w:tabs>
+        <w:ind w:left="2160" w:hanging="360"/>
+      </w:pPr>
+      <w:rPr>
+        <w:rFonts w:ascii="Symbol" w:hAnsi="Symbol" w:hint="default"/>
+        <w:sz w:val="20"/>
+      </w:rPr>
+    </w:lvl>
+    <w:lvl w:ilvl="3" w:tentative="1">
+      <w:start w:val="1"/>
+      <w:numFmt w:val="bullet"/>
+      <w:lvlText w:val=""/>
+      <w:lvlJc w:val="left"/>
+      <w:pPr>
+        <w:tabs>
+          <w:tab w:val="num" w:pos="2880"/>
+        </w:tabs>
+        <w:ind w:left="2880" w:hanging="360"/>
+      </w:pPr>
+      <w:rPr>
+        <w:rFonts w:ascii="Symbol" w:hAnsi="Symbol" w:hint="default"/>
+        <w:sz w:val="20"/>
+      </w:rPr>
+    </w:lvl>
+    <w:lvl w:ilvl="4" w:tentative="1">
+      <w:start w:val="1"/>
+      <w:numFmt w:val="bullet"/>
+      <w:lvlText w:val=""/>
+      <w:lvlJc w:val="left"/>
+      <w:pPr>
+        <w:tabs>
+          <w:tab w:val="num" w:pos="3600"/>
+        </w:tabs>
+        <w:ind w:left="3600" w:hanging="360"/>
+      </w:pPr>
+      <w:rPr>
+        <w:rFonts w:ascii="Symbol" w:hAnsi="Symbol" w:hint="default"/>
+        <w:sz w:val="20"/>
+      </w:rPr>
+    </w:lvl>
+    <w:lvl w:ilvl="5" w:tentative="1">
+      <w:start w:val="1"/>
+      <w:numFmt w:val="bullet"/>
+      <w:lvlText w:val=""/>
+      <w:lvlJc w:val="left"/>
+      <w:pPr>
+        <w:tabs>
+          <w:tab w:val="num" w:pos="4320"/>
+        </w:tabs>
+        <w:ind w:left="4320" w:hanging="360"/>
+      </w:pPr>
+      <w:rPr>
+        <w:rFonts w:ascii="Symbol" w:hAnsi="Symbol" w:hint="default"/>
+        <w:sz w:val="20"/>
+      </w:rPr>
+    </w:lvl>
+    <w:lvl w:ilvl="6" w:tentative="1">
+      <w:start w:val="1"/>
+      <w:numFmt w:val="bullet"/>
+      <w:lvlText w:val=""/>
+      <w:lvlJc w:val="left"/>
+      <w:pPr>
+        <w:tabs>
+          <w:tab w:val="num" w:pos="5040"/>
+        </w:tabs>
+        <w:ind w:left="5040" w:hanging="360"/>
+      </w:pPr>
+      <w:rPr>
+        <w:rFonts w:ascii="Symbol" w:hAnsi="Symbol" w:hint="default"/>
+        <w:sz w:val="20"/>
+      </w:rPr>
+    </w:lvl>
+    <w:lvl w:ilvl="7" w:tentative="1">
+      <w:start w:val="1"/>
+      <w:numFmt w:val="bullet"/>
+      <w:lvlText w:val=""/>
+      <w:lvlJc w:val="left"/>
+      <w:pPr>
+        <w:tabs>
+          <w:tab w:val="num" w:pos="5760"/>
+        </w:tabs>
+        <w:ind w:left="5760" w:hanging="360"/>
+      </w:pPr>
+      <w:rPr>
+        <w:rFonts w:ascii="Symbol" w:hAnsi="Symbol" w:hint="default"/>
+        <w:sz w:val="20"/>
+      </w:rPr>
+    </w:lvl>
+    <w:lvl w:ilvl="8" w:tentative="1">
+      <w:start w:val="1"/>
+      <w:numFmt w:val="bullet"/>
+      <w:lvlText w:val=""/>
+      <w:lvlJc w:val="left"/>
+      <w:pPr>
+        <w:tabs>
+          <w:tab w:val="num" w:pos="6480"/>
+        </w:tabs>
+        <w:ind w:left="6480" w:hanging="360"/>
+      </w:pPr>
+      <w:rPr>
+        <w:rFonts w:ascii="Symbol" w:hAnsi="Symbol" w:hint="default"/>
+        <w:sz w:val="20"/>
+      </w:rPr>
+    </w:lvl>
+  </w:abstractNum>
+  <w:abstractNum w:abstractNumId="4">
     <w:nsid w:val="31F0784E"/>
     <w:multiLevelType w:val="multilevel"/>
     <w:tmpl w:val="48B0EC52"/>
@@ -4305,7 +5265,305 @@
       </w:rPr>
     </w:lvl>
   </w:abstractNum>
-  <w:abstractNum w:abstractNumId="3">
+  <w:abstractNum w:abstractNumId="5">
+    <w:nsid w:val="34514EC1"/>
+    <w:multiLevelType w:val="multilevel"/>
+    <w:tmpl w:val="2E442DE6"/>
+    <w:lvl w:ilvl="0">
+      <w:start w:val="1"/>
+      <w:numFmt w:val="bullet"/>
+      <w:lvlText w:val=""/>
+      <w:lvlJc w:val="left"/>
+      <w:pPr>
+        <w:tabs>
+          <w:tab w:val="num" w:pos="720"/>
+        </w:tabs>
+        <w:ind w:left="720" w:hanging="360"/>
+      </w:pPr>
+      <w:rPr>
+        <w:rFonts w:ascii="Symbol" w:hAnsi="Symbol" w:hint="default"/>
+        <w:sz w:val="20"/>
+      </w:rPr>
+    </w:lvl>
+    <w:lvl w:ilvl="1" w:tentative="1">
+      <w:start w:val="1"/>
+      <w:numFmt w:val="bullet"/>
+      <w:lvlText w:val=""/>
+      <w:lvlJc w:val="left"/>
+      <w:pPr>
+        <w:tabs>
+          <w:tab w:val="num" w:pos="1440"/>
+        </w:tabs>
+        <w:ind w:left="1440" w:hanging="360"/>
+      </w:pPr>
+      <w:rPr>
+        <w:rFonts w:ascii="Symbol" w:hAnsi="Symbol" w:hint="default"/>
+        <w:sz w:val="20"/>
+      </w:rPr>
+    </w:lvl>
+    <w:lvl w:ilvl="2" w:tentative="1">
+      <w:start w:val="1"/>
+      <w:numFmt w:val="bullet"/>
+      <w:lvlText w:val=""/>
+      <w:lvlJc w:val="left"/>
+      <w:pPr>
+        <w:tabs>
+          <w:tab w:val="num" w:pos="2160"/>
+        </w:tabs>
+        <w:ind w:left="2160" w:hanging="360"/>
+      </w:pPr>
+      <w:rPr>
+        <w:rFonts w:ascii="Symbol" w:hAnsi="Symbol" w:hint="default"/>
+        <w:sz w:val="20"/>
+      </w:rPr>
+    </w:lvl>
+    <w:lvl w:ilvl="3" w:tentative="1">
+      <w:start w:val="1"/>
+      <w:numFmt w:val="bullet"/>
+      <w:lvlText w:val=""/>
+      <w:lvlJc w:val="left"/>
+      <w:pPr>
+        <w:tabs>
+          <w:tab w:val="num" w:pos="2880"/>
+        </w:tabs>
+        <w:ind w:left="2880" w:hanging="360"/>
+      </w:pPr>
+      <w:rPr>
+        <w:rFonts w:ascii="Symbol" w:hAnsi="Symbol" w:hint="default"/>
+        <w:sz w:val="20"/>
+      </w:rPr>
+    </w:lvl>
+    <w:lvl w:ilvl="4" w:tentative="1">
+      <w:start w:val="1"/>
+      <w:numFmt w:val="bullet"/>
+      <w:lvlText w:val=""/>
+      <w:lvlJc w:val="left"/>
+      <w:pPr>
+        <w:tabs>
+          <w:tab w:val="num" w:pos="3600"/>
+        </w:tabs>
+        <w:ind w:left="3600" w:hanging="360"/>
+      </w:pPr>
+      <w:rPr>
+        <w:rFonts w:ascii="Symbol" w:hAnsi="Symbol" w:hint="default"/>
+        <w:sz w:val="20"/>
+      </w:rPr>
+    </w:lvl>
+    <w:lvl w:ilvl="5" w:tentative="1">
+      <w:start w:val="1"/>
+      <w:numFmt w:val="bullet"/>
+      <w:lvlText w:val=""/>
+      <w:lvlJc w:val="left"/>
+      <w:pPr>
+        <w:tabs>
+          <w:tab w:val="num" w:pos="4320"/>
+        </w:tabs>
+        <w:ind w:left="4320" w:hanging="360"/>
+      </w:pPr>
+      <w:rPr>
+        <w:rFonts w:ascii="Symbol" w:hAnsi="Symbol" w:hint="default"/>
+        <w:sz w:val="20"/>
+      </w:rPr>
+    </w:lvl>
+    <w:lvl w:ilvl="6" w:tentative="1">
+      <w:start w:val="1"/>
+      <w:numFmt w:val="bullet"/>
+      <w:lvlText w:val=""/>
+      <w:lvlJc w:val="left"/>
+      <w:pPr>
+        <w:tabs>
+          <w:tab w:val="num" w:pos="5040"/>
+        </w:tabs>
+        <w:ind w:left="5040" w:hanging="360"/>
+      </w:pPr>
+      <w:rPr>
+        <w:rFonts w:ascii="Symbol" w:hAnsi="Symbol" w:hint="default"/>
+        <w:sz w:val="20"/>
+      </w:rPr>
+    </w:lvl>
+    <w:lvl w:ilvl="7" w:tentative="1">
+      <w:start w:val="1"/>
+      <w:numFmt w:val="bullet"/>
+      <w:lvlText w:val=""/>
+      <w:lvlJc w:val="left"/>
+      <w:pPr>
+        <w:tabs>
+          <w:tab w:val="num" w:pos="5760"/>
+        </w:tabs>
+        <w:ind w:left="5760" w:hanging="360"/>
+      </w:pPr>
+      <w:rPr>
+        <w:rFonts w:ascii="Symbol" w:hAnsi="Symbol" w:hint="default"/>
+        <w:sz w:val="20"/>
+      </w:rPr>
+    </w:lvl>
+    <w:lvl w:ilvl="8" w:tentative="1">
+      <w:start w:val="1"/>
+      <w:numFmt w:val="bullet"/>
+      <w:lvlText w:val=""/>
+      <w:lvlJc w:val="left"/>
+      <w:pPr>
+        <w:tabs>
+          <w:tab w:val="num" w:pos="6480"/>
+        </w:tabs>
+        <w:ind w:left="6480" w:hanging="360"/>
+      </w:pPr>
+      <w:rPr>
+        <w:rFonts w:ascii="Symbol" w:hAnsi="Symbol" w:hint="default"/>
+        <w:sz w:val="20"/>
+      </w:rPr>
+    </w:lvl>
+  </w:abstractNum>
+  <w:abstractNum w:abstractNumId="6">
+    <w:nsid w:val="3454387A"/>
+    <w:multiLevelType w:val="multilevel"/>
+    <w:tmpl w:val="DEDAE17C"/>
+    <w:lvl w:ilvl="0">
+      <w:start w:val="1"/>
+      <w:numFmt w:val="bullet"/>
+      <w:lvlText w:val=""/>
+      <w:lvlJc w:val="left"/>
+      <w:pPr>
+        <w:tabs>
+          <w:tab w:val="num" w:pos="720"/>
+        </w:tabs>
+        <w:ind w:left="720" w:hanging="360"/>
+      </w:pPr>
+      <w:rPr>
+        <w:rFonts w:ascii="Symbol" w:hAnsi="Symbol" w:hint="default"/>
+        <w:sz w:val="20"/>
+      </w:rPr>
+    </w:lvl>
+    <w:lvl w:ilvl="1" w:tentative="1">
+      <w:start w:val="1"/>
+      <w:numFmt w:val="bullet"/>
+      <w:lvlText w:val=""/>
+      <w:lvlJc w:val="left"/>
+      <w:pPr>
+        <w:tabs>
+          <w:tab w:val="num" w:pos="1440"/>
+        </w:tabs>
+        <w:ind w:left="1440" w:hanging="360"/>
+      </w:pPr>
+      <w:rPr>
+        <w:rFonts w:ascii="Symbol" w:hAnsi="Symbol" w:hint="default"/>
+        <w:sz w:val="20"/>
+      </w:rPr>
+    </w:lvl>
+    <w:lvl w:ilvl="2" w:tentative="1">
+      <w:start w:val="1"/>
+      <w:numFmt w:val="bullet"/>
+      <w:lvlText w:val=""/>
+      <w:lvlJc w:val="left"/>
+      <w:pPr>
+        <w:tabs>
+          <w:tab w:val="num" w:pos="2160"/>
+        </w:tabs>
+        <w:ind w:left="2160" w:hanging="360"/>
+      </w:pPr>
+      <w:rPr>
+        <w:rFonts w:ascii="Symbol" w:hAnsi="Symbol" w:hint="default"/>
+        <w:sz w:val="20"/>
+      </w:rPr>
+    </w:lvl>
+    <w:lvl w:ilvl="3" w:tentative="1">
+      <w:start w:val="1"/>
+      <w:numFmt w:val="bullet"/>
+      <w:lvlText w:val=""/>
+      <w:lvlJc w:val="left"/>
+      <w:pPr>
+        <w:tabs>
+          <w:tab w:val="num" w:pos="2880"/>
+        </w:tabs>
+        <w:ind w:left="2880" w:hanging="360"/>
+      </w:pPr>
+      <w:rPr>
+        <w:rFonts w:ascii="Symbol" w:hAnsi="Symbol" w:hint="default"/>
+        <w:sz w:val="20"/>
+      </w:rPr>
+    </w:lvl>
+    <w:lvl w:ilvl="4" w:tentative="1">
+      <w:start w:val="1"/>
+      <w:numFmt w:val="bullet"/>
+      <w:lvlText w:val=""/>
+      <w:lvlJc w:val="left"/>
+      <w:pPr>
+        <w:tabs>
+          <w:tab w:val="num" w:pos="3600"/>
+        </w:tabs>
+        <w:ind w:left="3600" w:hanging="360"/>
+      </w:pPr>
+      <w:rPr>
+        <w:rFonts w:ascii="Symbol" w:hAnsi="Symbol" w:hint="default"/>
+        <w:sz w:val="20"/>
+      </w:rPr>
+    </w:lvl>
+    <w:lvl w:ilvl="5" w:tentative="1">
+      <w:start w:val="1"/>
+      <w:numFmt w:val="bullet"/>
+      <w:lvlText w:val=""/>
+      <w:lvlJc w:val="left"/>
+      <w:pPr>
+        <w:tabs>
+          <w:tab w:val="num" w:pos="4320"/>
+        </w:tabs>
+        <w:ind w:left="4320" w:hanging="360"/>
+      </w:pPr>
+      <w:rPr>
+        <w:rFonts w:ascii="Symbol" w:hAnsi="Symbol" w:hint="default"/>
+        <w:sz w:val="20"/>
+      </w:rPr>
+    </w:lvl>
+    <w:lvl w:ilvl="6" w:tentative="1">
+      <w:start w:val="1"/>
+      <w:numFmt w:val="bullet"/>
+      <w:lvlText w:val=""/>
+      <w:lvlJc w:val="left"/>
+      <w:pPr>
+        <w:tabs>
+          <w:tab w:val="num" w:pos="5040"/>
+        </w:tabs>
+        <w:ind w:left="5040" w:hanging="360"/>
+      </w:pPr>
+      <w:rPr>
+        <w:rFonts w:ascii="Symbol" w:hAnsi="Symbol" w:hint="default"/>
+        <w:sz w:val="20"/>
+      </w:rPr>
+    </w:lvl>
+    <w:lvl w:ilvl="7" w:tentative="1">
+      <w:start w:val="1"/>
+      <w:numFmt w:val="bullet"/>
+      <w:lvlText w:val=""/>
+      <w:lvlJc w:val="left"/>
+      <w:pPr>
+        <w:tabs>
+          <w:tab w:val="num" w:pos="5760"/>
+        </w:tabs>
+        <w:ind w:left="5760" w:hanging="360"/>
+      </w:pPr>
+      <w:rPr>
+        <w:rFonts w:ascii="Symbol" w:hAnsi="Symbol" w:hint="default"/>
+        <w:sz w:val="20"/>
+      </w:rPr>
+    </w:lvl>
+    <w:lvl w:ilvl="8" w:tentative="1">
+      <w:start w:val="1"/>
+      <w:numFmt w:val="bullet"/>
+      <w:lvlText w:val=""/>
+      <w:lvlJc w:val="left"/>
+      <w:pPr>
+        <w:tabs>
+          <w:tab w:val="num" w:pos="6480"/>
+        </w:tabs>
+        <w:ind w:left="6480" w:hanging="360"/>
+      </w:pPr>
+      <w:rPr>
+        <w:rFonts w:ascii="Symbol" w:hAnsi="Symbol" w:hint="default"/>
+        <w:sz w:val="20"/>
+      </w:rPr>
+    </w:lvl>
+  </w:abstractNum>
+  <w:abstractNum w:abstractNumId="7">
     <w:nsid w:val="4C6B6B73"/>
     <w:multiLevelType w:val="multilevel"/>
     <w:tmpl w:val="EFAC2610"/>
@@ -4418,7 +5676,7 @@
       </w:rPr>
     </w:lvl>
   </w:abstractNum>
-  <w:abstractNum w:abstractNumId="4">
+  <w:abstractNum w:abstractNumId="8">
     <w:nsid w:val="4ECB12D3"/>
     <w:multiLevelType w:val="multilevel"/>
     <w:tmpl w:val="D0361F9A"/>
@@ -4531,7 +5789,7 @@
       </w:rPr>
     </w:lvl>
   </w:abstractNum>
-  <w:abstractNum w:abstractNumId="5">
+  <w:abstractNum w:abstractNumId="9">
     <w:nsid w:val="5FD077AC"/>
     <w:multiLevelType w:val="hybridMultilevel"/>
     <w:tmpl w:val="C4905F9C"/>
@@ -4620,7 +5878,7 @@
       </w:pPr>
     </w:lvl>
   </w:abstractNum>
-  <w:abstractNum w:abstractNumId="6">
+  <w:abstractNum w:abstractNumId="10">
     <w:nsid w:val="60D641BC"/>
     <w:multiLevelType w:val="hybridMultilevel"/>
     <w:tmpl w:val="6C82515A"/>
@@ -4707,28 +5965,496 @@
       <w:pPr>
         <w:ind w:left="6840" w:hanging="180"/>
       </w:pPr>
+    </w:lvl>
+  </w:abstractNum>
+  <w:abstractNum w:abstractNumId="11">
+    <w:nsid w:val="6D1A4352"/>
+    <w:multiLevelType w:val="multilevel"/>
+    <w:tmpl w:val="DE5C0AE6"/>
+    <w:lvl w:ilvl="0">
+      <w:start w:val="1"/>
+      <w:numFmt w:val="bullet"/>
+      <w:lvlText w:val=""/>
+      <w:lvlJc w:val="left"/>
+      <w:pPr>
+        <w:tabs>
+          <w:tab w:val="num" w:pos="720"/>
+        </w:tabs>
+        <w:ind w:left="720" w:hanging="360"/>
+      </w:pPr>
+      <w:rPr>
+        <w:rFonts w:ascii="Symbol" w:hAnsi="Symbol" w:hint="default"/>
+        <w:sz w:val="20"/>
+      </w:rPr>
+    </w:lvl>
+    <w:lvl w:ilvl="1" w:tentative="1">
+      <w:start w:val="1"/>
+      <w:numFmt w:val="bullet"/>
+      <w:lvlText w:val=""/>
+      <w:lvlJc w:val="left"/>
+      <w:pPr>
+        <w:tabs>
+          <w:tab w:val="num" w:pos="1440"/>
+        </w:tabs>
+        <w:ind w:left="1440" w:hanging="360"/>
+      </w:pPr>
+      <w:rPr>
+        <w:rFonts w:ascii="Symbol" w:hAnsi="Symbol" w:hint="default"/>
+        <w:sz w:val="20"/>
+      </w:rPr>
+    </w:lvl>
+    <w:lvl w:ilvl="2" w:tentative="1">
+      <w:start w:val="1"/>
+      <w:numFmt w:val="bullet"/>
+      <w:lvlText w:val=""/>
+      <w:lvlJc w:val="left"/>
+      <w:pPr>
+        <w:tabs>
+          <w:tab w:val="num" w:pos="2160"/>
+        </w:tabs>
+        <w:ind w:left="2160" w:hanging="360"/>
+      </w:pPr>
+      <w:rPr>
+        <w:rFonts w:ascii="Symbol" w:hAnsi="Symbol" w:hint="default"/>
+        <w:sz w:val="20"/>
+      </w:rPr>
+    </w:lvl>
+    <w:lvl w:ilvl="3" w:tentative="1">
+      <w:start w:val="1"/>
+      <w:numFmt w:val="bullet"/>
+      <w:lvlText w:val=""/>
+      <w:lvlJc w:val="left"/>
+      <w:pPr>
+        <w:tabs>
+          <w:tab w:val="num" w:pos="2880"/>
+        </w:tabs>
+        <w:ind w:left="2880" w:hanging="360"/>
+      </w:pPr>
+      <w:rPr>
+        <w:rFonts w:ascii="Symbol" w:hAnsi="Symbol" w:hint="default"/>
+        <w:sz w:val="20"/>
+      </w:rPr>
+    </w:lvl>
+    <w:lvl w:ilvl="4" w:tentative="1">
+      <w:start w:val="1"/>
+      <w:numFmt w:val="bullet"/>
+      <w:lvlText w:val=""/>
+      <w:lvlJc w:val="left"/>
+      <w:pPr>
+        <w:tabs>
+          <w:tab w:val="num" w:pos="3600"/>
+        </w:tabs>
+        <w:ind w:left="3600" w:hanging="360"/>
+      </w:pPr>
+      <w:rPr>
+        <w:rFonts w:ascii="Symbol" w:hAnsi="Symbol" w:hint="default"/>
+        <w:sz w:val="20"/>
+      </w:rPr>
+    </w:lvl>
+    <w:lvl w:ilvl="5" w:tentative="1">
+      <w:start w:val="1"/>
+      <w:numFmt w:val="bullet"/>
+      <w:lvlText w:val=""/>
+      <w:lvlJc w:val="left"/>
+      <w:pPr>
+        <w:tabs>
+          <w:tab w:val="num" w:pos="4320"/>
+        </w:tabs>
+        <w:ind w:left="4320" w:hanging="360"/>
+      </w:pPr>
+      <w:rPr>
+        <w:rFonts w:ascii="Symbol" w:hAnsi="Symbol" w:hint="default"/>
+        <w:sz w:val="20"/>
+      </w:rPr>
+    </w:lvl>
+    <w:lvl w:ilvl="6" w:tentative="1">
+      <w:start w:val="1"/>
+      <w:numFmt w:val="bullet"/>
+      <w:lvlText w:val=""/>
+      <w:lvlJc w:val="left"/>
+      <w:pPr>
+        <w:tabs>
+          <w:tab w:val="num" w:pos="5040"/>
+        </w:tabs>
+        <w:ind w:left="5040" w:hanging="360"/>
+      </w:pPr>
+      <w:rPr>
+        <w:rFonts w:ascii="Symbol" w:hAnsi="Symbol" w:hint="default"/>
+        <w:sz w:val="20"/>
+      </w:rPr>
+    </w:lvl>
+    <w:lvl w:ilvl="7" w:tentative="1">
+      <w:start w:val="1"/>
+      <w:numFmt w:val="bullet"/>
+      <w:lvlText w:val=""/>
+      <w:lvlJc w:val="left"/>
+      <w:pPr>
+        <w:tabs>
+          <w:tab w:val="num" w:pos="5760"/>
+        </w:tabs>
+        <w:ind w:left="5760" w:hanging="360"/>
+      </w:pPr>
+      <w:rPr>
+        <w:rFonts w:ascii="Symbol" w:hAnsi="Symbol" w:hint="default"/>
+        <w:sz w:val="20"/>
+      </w:rPr>
+    </w:lvl>
+    <w:lvl w:ilvl="8" w:tentative="1">
+      <w:start w:val="1"/>
+      <w:numFmt w:val="bullet"/>
+      <w:lvlText w:val=""/>
+      <w:lvlJc w:val="left"/>
+      <w:pPr>
+        <w:tabs>
+          <w:tab w:val="num" w:pos="6480"/>
+        </w:tabs>
+        <w:ind w:left="6480" w:hanging="360"/>
+      </w:pPr>
+      <w:rPr>
+        <w:rFonts w:ascii="Symbol" w:hAnsi="Symbol" w:hint="default"/>
+        <w:sz w:val="20"/>
+      </w:rPr>
+    </w:lvl>
+  </w:abstractNum>
+  <w:abstractNum w:abstractNumId="12">
+    <w:nsid w:val="72E21C61"/>
+    <w:multiLevelType w:val="multilevel"/>
+    <w:tmpl w:val="C2108B2A"/>
+    <w:lvl w:ilvl="0">
+      <w:start w:val="1"/>
+      <w:numFmt w:val="bullet"/>
+      <w:lvlText w:val=""/>
+      <w:lvlJc w:val="left"/>
+      <w:pPr>
+        <w:tabs>
+          <w:tab w:val="num" w:pos="720"/>
+        </w:tabs>
+        <w:ind w:left="720" w:hanging="360"/>
+      </w:pPr>
+      <w:rPr>
+        <w:rFonts w:ascii="Symbol" w:hAnsi="Symbol" w:hint="default"/>
+        <w:sz w:val="20"/>
+      </w:rPr>
+    </w:lvl>
+    <w:lvl w:ilvl="1" w:tentative="1">
+      <w:start w:val="1"/>
+      <w:numFmt w:val="bullet"/>
+      <w:lvlText w:val=""/>
+      <w:lvlJc w:val="left"/>
+      <w:pPr>
+        <w:tabs>
+          <w:tab w:val="num" w:pos="1440"/>
+        </w:tabs>
+        <w:ind w:left="1440" w:hanging="360"/>
+      </w:pPr>
+      <w:rPr>
+        <w:rFonts w:ascii="Symbol" w:hAnsi="Symbol" w:hint="default"/>
+        <w:sz w:val="20"/>
+      </w:rPr>
+    </w:lvl>
+    <w:lvl w:ilvl="2" w:tentative="1">
+      <w:start w:val="1"/>
+      <w:numFmt w:val="bullet"/>
+      <w:lvlText w:val=""/>
+      <w:lvlJc w:val="left"/>
+      <w:pPr>
+        <w:tabs>
+          <w:tab w:val="num" w:pos="2160"/>
+        </w:tabs>
+        <w:ind w:left="2160" w:hanging="360"/>
+      </w:pPr>
+      <w:rPr>
+        <w:rFonts w:ascii="Symbol" w:hAnsi="Symbol" w:hint="default"/>
+        <w:sz w:val="20"/>
+      </w:rPr>
+    </w:lvl>
+    <w:lvl w:ilvl="3" w:tentative="1">
+      <w:start w:val="1"/>
+      <w:numFmt w:val="bullet"/>
+      <w:lvlText w:val=""/>
+      <w:lvlJc w:val="left"/>
+      <w:pPr>
+        <w:tabs>
+          <w:tab w:val="num" w:pos="2880"/>
+        </w:tabs>
+        <w:ind w:left="2880" w:hanging="360"/>
+      </w:pPr>
+      <w:rPr>
+        <w:rFonts w:ascii="Symbol" w:hAnsi="Symbol" w:hint="default"/>
+        <w:sz w:val="20"/>
+      </w:rPr>
+    </w:lvl>
+    <w:lvl w:ilvl="4" w:tentative="1">
+      <w:start w:val="1"/>
+      <w:numFmt w:val="bullet"/>
+      <w:lvlText w:val=""/>
+      <w:lvlJc w:val="left"/>
+      <w:pPr>
+        <w:tabs>
+          <w:tab w:val="num" w:pos="3600"/>
+        </w:tabs>
+        <w:ind w:left="3600" w:hanging="360"/>
+      </w:pPr>
+      <w:rPr>
+        <w:rFonts w:ascii="Symbol" w:hAnsi="Symbol" w:hint="default"/>
+        <w:sz w:val="20"/>
+      </w:rPr>
+    </w:lvl>
+    <w:lvl w:ilvl="5" w:tentative="1">
+      <w:start w:val="1"/>
+      <w:numFmt w:val="bullet"/>
+      <w:lvlText w:val=""/>
+      <w:lvlJc w:val="left"/>
+      <w:pPr>
+        <w:tabs>
+          <w:tab w:val="num" w:pos="4320"/>
+        </w:tabs>
+        <w:ind w:left="4320" w:hanging="360"/>
+      </w:pPr>
+      <w:rPr>
+        <w:rFonts w:ascii="Symbol" w:hAnsi="Symbol" w:hint="default"/>
+        <w:sz w:val="20"/>
+      </w:rPr>
+    </w:lvl>
+    <w:lvl w:ilvl="6" w:tentative="1">
+      <w:start w:val="1"/>
+      <w:numFmt w:val="bullet"/>
+      <w:lvlText w:val=""/>
+      <w:lvlJc w:val="left"/>
+      <w:pPr>
+        <w:tabs>
+          <w:tab w:val="num" w:pos="5040"/>
+        </w:tabs>
+        <w:ind w:left="5040" w:hanging="360"/>
+      </w:pPr>
+      <w:rPr>
+        <w:rFonts w:ascii="Symbol" w:hAnsi="Symbol" w:hint="default"/>
+        <w:sz w:val="20"/>
+      </w:rPr>
+    </w:lvl>
+    <w:lvl w:ilvl="7" w:tentative="1">
+      <w:start w:val="1"/>
+      <w:numFmt w:val="bullet"/>
+      <w:lvlText w:val=""/>
+      <w:lvlJc w:val="left"/>
+      <w:pPr>
+        <w:tabs>
+          <w:tab w:val="num" w:pos="5760"/>
+        </w:tabs>
+        <w:ind w:left="5760" w:hanging="360"/>
+      </w:pPr>
+      <w:rPr>
+        <w:rFonts w:ascii="Symbol" w:hAnsi="Symbol" w:hint="default"/>
+        <w:sz w:val="20"/>
+      </w:rPr>
+    </w:lvl>
+    <w:lvl w:ilvl="8" w:tentative="1">
+      <w:start w:val="1"/>
+      <w:numFmt w:val="bullet"/>
+      <w:lvlText w:val=""/>
+      <w:lvlJc w:val="left"/>
+      <w:pPr>
+        <w:tabs>
+          <w:tab w:val="num" w:pos="6480"/>
+        </w:tabs>
+        <w:ind w:left="6480" w:hanging="360"/>
+      </w:pPr>
+      <w:rPr>
+        <w:rFonts w:ascii="Symbol" w:hAnsi="Symbol" w:hint="default"/>
+        <w:sz w:val="20"/>
+      </w:rPr>
+    </w:lvl>
+  </w:abstractNum>
+  <w:abstractNum w:abstractNumId="13">
+    <w:nsid w:val="73303718"/>
+    <w:multiLevelType w:val="multilevel"/>
+    <w:tmpl w:val="BDA86C4C"/>
+    <w:lvl w:ilvl="0">
+      <w:start w:val="1"/>
+      <w:numFmt w:val="bullet"/>
+      <w:lvlText w:val=""/>
+      <w:lvlJc w:val="left"/>
+      <w:pPr>
+        <w:tabs>
+          <w:tab w:val="num" w:pos="720"/>
+        </w:tabs>
+        <w:ind w:left="720" w:hanging="360"/>
+      </w:pPr>
+      <w:rPr>
+        <w:rFonts w:ascii="Symbol" w:hAnsi="Symbol" w:hint="default"/>
+        <w:sz w:val="20"/>
+      </w:rPr>
+    </w:lvl>
+    <w:lvl w:ilvl="1" w:tentative="1">
+      <w:start w:val="1"/>
+      <w:numFmt w:val="bullet"/>
+      <w:lvlText w:val=""/>
+      <w:lvlJc w:val="left"/>
+      <w:pPr>
+        <w:tabs>
+          <w:tab w:val="num" w:pos="1440"/>
+        </w:tabs>
+        <w:ind w:left="1440" w:hanging="360"/>
+      </w:pPr>
+      <w:rPr>
+        <w:rFonts w:ascii="Symbol" w:hAnsi="Symbol" w:hint="default"/>
+        <w:sz w:val="20"/>
+      </w:rPr>
+    </w:lvl>
+    <w:lvl w:ilvl="2" w:tentative="1">
+      <w:start w:val="1"/>
+      <w:numFmt w:val="bullet"/>
+      <w:lvlText w:val=""/>
+      <w:lvlJc w:val="left"/>
+      <w:pPr>
+        <w:tabs>
+          <w:tab w:val="num" w:pos="2160"/>
+        </w:tabs>
+        <w:ind w:left="2160" w:hanging="360"/>
+      </w:pPr>
+      <w:rPr>
+        <w:rFonts w:ascii="Symbol" w:hAnsi="Symbol" w:hint="default"/>
+        <w:sz w:val="20"/>
+      </w:rPr>
+    </w:lvl>
+    <w:lvl w:ilvl="3" w:tentative="1">
+      <w:start w:val="1"/>
+      <w:numFmt w:val="bullet"/>
+      <w:lvlText w:val=""/>
+      <w:lvlJc w:val="left"/>
+      <w:pPr>
+        <w:tabs>
+          <w:tab w:val="num" w:pos="2880"/>
+        </w:tabs>
+        <w:ind w:left="2880" w:hanging="360"/>
+      </w:pPr>
+      <w:rPr>
+        <w:rFonts w:ascii="Symbol" w:hAnsi="Symbol" w:hint="default"/>
+        <w:sz w:val="20"/>
+      </w:rPr>
+    </w:lvl>
+    <w:lvl w:ilvl="4" w:tentative="1">
+      <w:start w:val="1"/>
+      <w:numFmt w:val="bullet"/>
+      <w:lvlText w:val=""/>
+      <w:lvlJc w:val="left"/>
+      <w:pPr>
+        <w:tabs>
+          <w:tab w:val="num" w:pos="3600"/>
+        </w:tabs>
+        <w:ind w:left="3600" w:hanging="360"/>
+      </w:pPr>
+      <w:rPr>
+        <w:rFonts w:ascii="Symbol" w:hAnsi="Symbol" w:hint="default"/>
+        <w:sz w:val="20"/>
+      </w:rPr>
+    </w:lvl>
+    <w:lvl w:ilvl="5" w:tentative="1">
+      <w:start w:val="1"/>
+      <w:numFmt w:val="bullet"/>
+      <w:lvlText w:val=""/>
+      <w:lvlJc w:val="left"/>
+      <w:pPr>
+        <w:tabs>
+          <w:tab w:val="num" w:pos="4320"/>
+        </w:tabs>
+        <w:ind w:left="4320" w:hanging="360"/>
+      </w:pPr>
+      <w:rPr>
+        <w:rFonts w:ascii="Symbol" w:hAnsi="Symbol" w:hint="default"/>
+        <w:sz w:val="20"/>
+      </w:rPr>
+    </w:lvl>
+    <w:lvl w:ilvl="6" w:tentative="1">
+      <w:start w:val="1"/>
+      <w:numFmt w:val="bullet"/>
+      <w:lvlText w:val=""/>
+      <w:lvlJc w:val="left"/>
+      <w:pPr>
+        <w:tabs>
+          <w:tab w:val="num" w:pos="5040"/>
+        </w:tabs>
+        <w:ind w:left="5040" w:hanging="360"/>
+      </w:pPr>
+      <w:rPr>
+        <w:rFonts w:ascii="Symbol" w:hAnsi="Symbol" w:hint="default"/>
+        <w:sz w:val="20"/>
+      </w:rPr>
+    </w:lvl>
+    <w:lvl w:ilvl="7" w:tentative="1">
+      <w:start w:val="1"/>
+      <w:numFmt w:val="bullet"/>
+      <w:lvlText w:val=""/>
+      <w:lvlJc w:val="left"/>
+      <w:pPr>
+        <w:tabs>
+          <w:tab w:val="num" w:pos="5760"/>
+        </w:tabs>
+        <w:ind w:left="5760" w:hanging="360"/>
+      </w:pPr>
+      <w:rPr>
+        <w:rFonts w:ascii="Symbol" w:hAnsi="Symbol" w:hint="default"/>
+        <w:sz w:val="20"/>
+      </w:rPr>
+    </w:lvl>
+    <w:lvl w:ilvl="8" w:tentative="1">
+      <w:start w:val="1"/>
+      <w:numFmt w:val="bullet"/>
+      <w:lvlText w:val=""/>
+      <w:lvlJc w:val="left"/>
+      <w:pPr>
+        <w:tabs>
+          <w:tab w:val="num" w:pos="6480"/>
+        </w:tabs>
+        <w:ind w:left="6480" w:hanging="360"/>
+      </w:pPr>
+      <w:rPr>
+        <w:rFonts w:ascii="Symbol" w:hAnsi="Symbol" w:hint="default"/>
+        <w:sz w:val="20"/>
+      </w:rPr>
     </w:lvl>
   </w:abstractNum>
   <w:num w:numId="1">
     <w:abstractNumId w:val="1"/>
   </w:num>
   <w:num w:numId="2">
-    <w:abstractNumId w:val="3"/>
+    <w:abstractNumId w:val="7"/>
   </w:num>
   <w:num w:numId="3">
-    <w:abstractNumId w:val="4"/>
+    <w:abstractNumId w:val="8"/>
   </w:num>
   <w:num w:numId="4">
-    <w:abstractNumId w:val="5"/>
+    <w:abstractNumId w:val="9"/>
   </w:num>
   <w:num w:numId="5">
     <w:abstractNumId w:val="0"/>
   </w:num>
   <w:num w:numId="6">
+    <w:abstractNumId w:val="10"/>
+  </w:num>
+  <w:num w:numId="7">
+    <w:abstractNumId w:val="4"/>
+  </w:num>
+  <w:num w:numId="8">
+    <w:abstractNumId w:val="3"/>
+  </w:num>
+  <w:num w:numId="9">
+    <w:abstractNumId w:val="11"/>
+  </w:num>
+  <w:num w:numId="10">
     <w:abstractNumId w:val="6"/>
   </w:num>
-  <w:num w:numId="7">
+  <w:num w:numId="11">
+    <w:abstractNumId w:val="12"/>
+  </w:num>
+  <w:num w:numId="12">
+    <w:abstractNumId w:val="5"/>
+  </w:num>
+  <w:num w:numId="13">
     <w:abstractNumId w:val="2"/>
+  </w:num>
+  <w:num w:numId="14">
+    <w:abstractNumId w:val="13"/>
   </w:num>
 </w:numbering>
 </file>
@@ -5144,6 +6870,25 @@
   </w:latentStyles>
   <w:style w:type="paragraph" w:default="1" w:styleId="Normal">
     <w:name w:val="Normal"/>
+    <w:qFormat/>
+    <w:rsid w:val="00E94E78"/>
+    <w:pPr>
+      <w:pBdr>
+        <w:top w:val="none" w:sz="0" w:space="0" w:color="auto"/>
+        <w:left w:val="none" w:sz="0" w:space="0" w:color="auto"/>
+        <w:bottom w:val="none" w:sz="0" w:space="0" w:color="auto"/>
+        <w:right w:val="none" w:sz="0" w:space="0" w:color="auto"/>
+        <w:between w:val="none" w:sz="0" w:space="0" w:color="auto"/>
+      </w:pBdr>
+      <w:spacing w:line="240" w:lineRule="auto"/>
+    </w:pPr>
+    <w:rPr>
+      <w:rFonts w:ascii="Times New Roman" w:hAnsi="Times New Roman" w:cs="Times New Roman"/>
+      <w:color w:val="auto"/>
+      <w:sz w:val="24"/>
+      <w:szCs w:val="24"/>
+      <w:lang w:val="en-US"/>
+    </w:rPr>
   </w:style>
   <w:style w:type="paragraph" w:styleId="Heading1">
     <w:name w:val="heading 1"/>
@@ -5207,8 +6952,6 @@
     </w:pPr>
     <w:rPr>
       <w:color w:val="666666"/>
-      <w:sz w:val="24"/>
-      <w:szCs w:val="24"/>
     </w:rPr>
   </w:style>
   <w:style w:type="paragraph" w:styleId="Heading5">
@@ -5224,6 +6967,8 @@
     </w:pPr>
     <w:rPr>
       <w:color w:val="666666"/>
+      <w:sz w:val="22"/>
+      <w:szCs w:val="22"/>
     </w:rPr>
   </w:style>
   <w:style w:type="paragraph" w:styleId="Heading6">
@@ -5240,6 +6985,8 @@
     <w:rPr>
       <w:i/>
       <w:color w:val="666666"/>
+      <w:sz w:val="22"/>
+      <w:szCs w:val="22"/>
     </w:rPr>
   </w:style>
   <w:style w:type="character" w:default="1" w:styleId="DefaultParagraphFont">
@@ -5295,6 +7042,7 @@
       <w:contextualSpacing/>
     </w:pPr>
     <w:rPr>
+      <w:rFonts w:ascii="Arial" w:hAnsi="Arial" w:cs="Arial"/>
       <w:color w:val="666666"/>
       <w:sz w:val="30"/>
       <w:szCs w:val="30"/>
@@ -5403,6 +7151,27 @@
     <w:name w:val="apple-converted-space"/>
     <w:basedOn w:val="DefaultParagraphFont"/>
     <w:rsid w:val="003E6539"/>
+  </w:style>
+  <w:style w:type="paragraph" w:styleId="NormalWeb">
+    <w:name w:val="Normal (Web)"/>
+    <w:basedOn w:val="Normal"/>
+    <w:uiPriority w:val="99"/>
+    <w:unhideWhenUsed/>
+    <w:rsid w:val="00E94E78"/>
+    <w:pPr>
+      <w:spacing w:before="100" w:beforeAutospacing="1" w:after="100" w:afterAutospacing="1"/>
+    </w:pPr>
+  </w:style>
+  <w:style w:type="character" w:styleId="Emphasis">
+    <w:name w:val="Emphasis"/>
+    <w:basedOn w:val="DefaultParagraphFont"/>
+    <w:uiPriority w:val="20"/>
+    <w:qFormat/>
+    <w:rsid w:val="00DD5EAD"/>
+    <w:rPr>
+      <w:i/>
+      <w:iCs/>
+    </w:rPr>
   </w:style>
 </w:styles>
 </file>

</xml_diff>